<commit_message>
documents updated,added figma design link in readme file)
</commit_message>
<xml_diff>
--- a/documents/instHelper-abstract.docx
+++ b/documents/instHelper-abstract.docx
@@ -18,15 +18,18 @@
       </w:sdtEndPr>
       <w:sdtContent>
         <w:p>
+          <w:pPr>
+            <w:jc w:val="both"/>
+          </w:pPr>
           <w:r>
             <w:rPr>
               <w:noProof/>
               <w:sz w:val="72"/>
               <w:szCs w:val="72"/>
-              <w:lang w:val="en-IN" w:eastAsia="en-IN" w:bidi="ml-IN"/>
+              <w:lang w:val="en-IN" w:eastAsia="en-IN"/>
             </w:rPr>
             <w:drawing>
-              <wp:anchor distT="0" distB="0" distL="114300" distR="114300" simplePos="0" relativeHeight="251663360" behindDoc="0" locked="0" layoutInCell="1" allowOverlap="1" wp14:anchorId="405A83AB">
+              <wp:anchor distT="0" distB="0" distL="114300" distR="114300" simplePos="0" relativeHeight="251663360" behindDoc="0" locked="0" layoutInCell="1" allowOverlap="1" wp14:anchorId="01A0CEC6">
                 <wp:simplePos x="0" y="0"/>
                 <wp:positionH relativeFrom="column">
                   <wp:posOffset>1534795</wp:posOffset>
@@ -91,12 +94,12 @@
           <w:r>
             <w:rPr>
               <w:noProof/>
-              <w:lang w:val="en-IN" w:eastAsia="en-IN" w:bidi="ml-IN"/>
+              <w:lang w:val="en-IN" w:eastAsia="en-IN"/>
             </w:rPr>
             <mc:AlternateContent>
               <mc:Choice Requires="wpg">
                 <w:drawing>
-                  <wp:anchor distT="0" distB="0" distL="114300" distR="114300" simplePos="0" relativeHeight="251662336" behindDoc="0" locked="0" layoutInCell="1" allowOverlap="1" wp14:anchorId="6B7A0618">
+                  <wp:anchor distT="0" distB="0" distL="114300" distR="114300" simplePos="0" relativeHeight="251662336" behindDoc="0" locked="0" layoutInCell="1" allowOverlap="1" wp14:anchorId="11292C91">
                     <wp:simplePos x="0" y="0"/>
                     <wp:positionH relativeFrom="page">
                       <wp:align>center</wp:align>
@@ -405,6 +408,7 @@
         </w:p>
         <w:p>
           <w:pPr>
+            <w:jc w:val="both"/>
             <w:rPr>
               <w:rFonts w:asciiTheme="majorHAnsi" w:eastAsiaTheme="majorEastAsia" w:hAnsiTheme="majorHAnsi" w:cstheme="majorBidi"/>
               <w:color w:val="FFFFFF" w:themeColor="background1"/>
@@ -417,10 +421,10 @@
           <w:r>
             <w:rPr>
               <w:noProof/>
-              <w:lang w:val="en-IN" w:eastAsia="en-IN" w:bidi="ml-IN"/>
+              <w:lang w:val="en-IN" w:eastAsia="en-IN"/>
             </w:rPr>
             <w:drawing>
-              <wp:anchor distT="0" distB="0" distL="114300" distR="114300" simplePos="0" relativeHeight="251664384" behindDoc="0" locked="0" layoutInCell="1" allowOverlap="1" wp14:anchorId="4348B1CB">
+              <wp:anchor distT="0" distB="0" distL="114300" distR="114300" simplePos="0" relativeHeight="251664384" behindDoc="0" locked="0" layoutInCell="1" allowOverlap="1" wp14:anchorId="739F77B6">
                 <wp:simplePos x="0" y="0"/>
                 <wp:positionH relativeFrom="column">
                   <wp:posOffset>-140335</wp:posOffset>
@@ -485,12 +489,12 @@
           <w:r>
             <w:rPr>
               <w:noProof/>
-              <w:lang w:val="en-IN" w:eastAsia="en-IN" w:bidi="ml-IN"/>
+              <w:lang w:val="en-IN" w:eastAsia="en-IN"/>
             </w:rPr>
             <mc:AlternateContent>
               <mc:Choice Requires="wps">
                 <w:drawing>
-                  <wp:anchor distT="0" distB="0" distL="114300" distR="114300" simplePos="0" relativeHeight="251661312" behindDoc="0" locked="0" layoutInCell="1" allowOverlap="1" wp14:anchorId="56D981F3">
+                  <wp:anchor distT="0" distB="0" distL="114300" distR="114300" simplePos="0" relativeHeight="251661312" behindDoc="0" locked="0" layoutInCell="1" allowOverlap="1" wp14:anchorId="47C07FEF">
                     <wp:simplePos x="0" y="0"/>
                     <wp:positionH relativeFrom="page">
                       <wp:posOffset>229235</wp:posOffset>
@@ -646,11 +650,11 @@
               </mc:Choice>
               <mc:Fallback>
                 <w:pict>
-                  <v:shapetype w14:anchorId="56D981F3" id="_x0000_t202" coordsize="21600,21600" o:spt="202" path="m,l,21600r21600,l21600,xe">
+                  <v:shapetype w14:anchorId="5093161F" id="_x0000_t202" coordsize="21600,21600" o:spt="202" path="m,l,21600r21600,l21600,xe">
                     <v:stroke joinstyle="miter"/>
                     <v:path gradientshapeok="t" o:connecttype="rect"/>
                   </v:shapetype>
-                  <v:shape id="Text Box 153" o:spid="_x0000_s1026" type="#_x0000_t202" style="position:absolute;margin-left:18.05pt;margin-top:516pt;width:8in;height:79.5pt;z-index:251661312;visibility:visible;mso-wrap-style:square;mso-width-percent:941;mso-height-percent:100;mso-wrap-distance-left:9pt;mso-wrap-distance-top:0;mso-wrap-distance-right:9pt;mso-wrap-distance-bottom:0;mso-position-horizontal:absolute;mso-position-horizontal-relative:page;mso-position-vertical:absolute;mso-position-vertical-relative:page;mso-width-percent:941;mso-height-percent:100;mso-width-relative:page;mso-height-relative:page;v-text-anchor:top" o:gfxdata="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" filled="f" stroked="f" strokeweight=".5pt">
+                  <v:shape id="Text Box 153" o:spid="_x0000_s1026" type="#_x0000_t202" style="position:absolute;left:0;text-align:left;margin-left:18.05pt;margin-top:516pt;width:8in;height:79.5pt;z-index:251661312;visibility:visible;mso-wrap-style:square;mso-width-percent:941;mso-height-percent:100;mso-wrap-distance-left:9pt;mso-wrap-distance-top:0;mso-wrap-distance-right:9pt;mso-wrap-distance-bottom:0;mso-position-horizontal:absolute;mso-position-horizontal-relative:page;mso-position-vertical:absolute;mso-position-vertical-relative:page;mso-width-percent:941;mso-height-percent:100;mso-width-relative:page;mso-height-relative:page;v-text-anchor:top" o:gfxdata="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" filled="f" stroked="f" strokeweight=".5pt">
                     <v:textbox style="mso-fit-shape-to-text:t" inset="126pt,0,54pt,0">
                       <w:txbxContent>
                         <w:p>
@@ -709,6 +713,7 @@
                             <w:dataBinding w:prefixMappings="xmlns:ns0='http://schemas.microsoft.com/office/2006/coverPageProps' " w:xpath="/ns0:CoverPageProperties[1]/ns0:Abstract[1]" w:storeItemID="{55AF091B-3C7A-41E3-B477-F2FDAA23CFDA}"/>
                             <w:text w:multiLine="1"/>
                           </w:sdtPr>
+                          <w:sdtEndPr/>
                           <w:sdtContent>
                             <w:p>
                               <w:pPr>
@@ -751,12 +756,12 @@
           <w:r>
             <w:rPr>
               <w:noProof/>
-              <w:lang w:val="en-IN" w:eastAsia="en-IN" w:bidi="ml-IN"/>
+              <w:lang w:val="en-IN" w:eastAsia="en-IN"/>
             </w:rPr>
             <mc:AlternateContent>
               <mc:Choice Requires="wps">
                 <w:drawing>
-                  <wp:anchor distT="0" distB="0" distL="114300" distR="114300" simplePos="0" relativeHeight="251659264" behindDoc="0" locked="0" layoutInCell="1" allowOverlap="1" wp14:anchorId="715B32DF">
+                  <wp:anchor distT="0" distB="0" distL="114300" distR="114300" simplePos="0" relativeHeight="251659264" behindDoc="0" locked="0" layoutInCell="1" allowOverlap="1" wp14:anchorId="3EF8CAF7">
                     <wp:simplePos x="0" y="0"/>
                     <wp:positionH relativeFrom="page">
                       <wp:posOffset>229235</wp:posOffset>
@@ -905,7 +910,7 @@
               </mc:Choice>
               <mc:Fallback>
                 <w:pict>
-                  <v:shape w14:anchorId="715B32DF" id="Text Box 154" o:spid="_x0000_s1027" type="#_x0000_t202" style="position:absolute;margin-left:18.05pt;margin-top:192pt;width:8in;height:286.5pt;z-index:251659264;visibility:visible;mso-wrap-style:square;mso-width-percent:941;mso-height-percent:363;mso-wrap-distance-left:9pt;mso-wrap-distance-top:0;mso-wrap-distance-right:9pt;mso-wrap-distance-bottom:0;mso-position-horizontal:absolute;mso-position-horizontal-relative:page;mso-position-vertical:absolute;mso-position-vertical-relative:page;mso-width-percent:941;mso-height-percent:363;mso-width-relative:page;mso-height-relative:page;v-text-anchor:bottom" o:gfxdata="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" filled="f" stroked="f" strokeweight=".5pt">
+                  <v:shape w14:anchorId="35C491C8" id="Text Box 154" o:spid="_x0000_s1027" type="#_x0000_t202" style="position:absolute;left:0;text-align:left;margin-left:18.05pt;margin-top:192pt;width:8in;height:286.5pt;z-index:251659264;visibility:visible;mso-wrap-style:square;mso-width-percent:941;mso-height-percent:363;mso-wrap-distance-left:9pt;mso-wrap-distance-top:0;mso-wrap-distance-right:9pt;mso-wrap-distance-bottom:0;mso-position-horizontal:absolute;mso-position-horizontal-relative:page;mso-position-vertical:absolute;mso-position-vertical-relative:page;mso-width-percent:941;mso-height-percent:363;mso-width-relative:page;mso-height-relative:page;v-text-anchor:bottom" o:gfxdata="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" filled="f" stroked="f" strokeweight=".5pt">
                     <v:textbox inset="126pt,0,54pt,0">
                       <w:txbxContent>
                         <w:p>
@@ -964,6 +969,7 @@
                             <w:dataBinding w:prefixMappings="xmlns:ns0='http://purl.org/dc/elements/1.1/' xmlns:ns1='http://schemas.openxmlformats.org/package/2006/metadata/core-properties' " w:xpath="/ns1:coreProperties[1]/ns0:subject[1]" w:storeItemID="{6C3C8BC8-F283-45AE-878A-BAB7291924A1}"/>
                             <w:text/>
                           </w:sdtPr>
+                          <w:sdtEndPr/>
                           <w:sdtContent>
                             <w:p>
                               <w:pPr>
@@ -999,12 +1005,12 @@
           <w:r>
             <w:rPr>
               <w:noProof/>
-              <w:lang w:val="en-IN" w:eastAsia="en-IN" w:bidi="ml-IN"/>
+              <w:lang w:val="en-IN" w:eastAsia="en-IN"/>
             </w:rPr>
             <mc:AlternateContent>
               <mc:Choice Requires="wps">
                 <w:drawing>
-                  <wp:anchor distT="0" distB="0" distL="114300" distR="114300" simplePos="0" relativeHeight="251660288" behindDoc="0" locked="0" layoutInCell="1" allowOverlap="1" wp14:anchorId="52BB8EEB">
+                  <wp:anchor distT="0" distB="0" distL="114300" distR="114300" simplePos="0" relativeHeight="251660288" behindDoc="0" locked="0" layoutInCell="1" allowOverlap="1" wp14:anchorId="698F4915">
                     <wp:simplePos x="0" y="0"/>
                     <wp:positionH relativeFrom="page">
                       <wp:posOffset>229235</wp:posOffset>
@@ -1127,7 +1133,7 @@
                                       <w:szCs w:val="20"/>
                                       <w:u w:val="none"/>
                                     </w:rPr>
-                                    <w:t>https://github.com/ajulkjose246</w:t>
+                                    <w:t>https://github.com/ajulkjose246/InstHelper</w:t>
                                   </w:r>
                                 </w:hyperlink>
                               </w:p>
@@ -1136,50 +1142,23 @@
                                   <w:pStyle w:val="NoSpacing"/>
                                   <w:jc w:val="right"/>
                                   <w:rPr>
-                                    <w:rStyle w:val="Hyperlink"/>
                                     <w:color w:val="595959" w:themeColor="text1" w:themeTint="A6"/>
                                     <w:sz w:val="20"/>
                                     <w:szCs w:val="20"/>
-                                    <w:u w:val="none"/>
                                   </w:rPr>
                                 </w:pPr>
-                                <w:r>
-                                  <w:rPr>
-                                    <w:sz w:val="20"/>
-                                    <w:szCs w:val="20"/>
-                                  </w:rPr>
-                                  <w:fldChar w:fldCharType="begin"/>
-                                </w:r>
-                                <w:r>
-                                  <w:rPr>
-                                    <w:sz w:val="20"/>
-                                    <w:szCs w:val="20"/>
-                                  </w:rPr>
-                                  <w:instrText>HYPERLINK "mailto:mail.ajulkjose@gmail.com"</w:instrText>
-                                </w:r>
-                                <w:r>
-                                  <w:rPr>
-                                    <w:sz w:val="20"/>
-                                    <w:szCs w:val="20"/>
-                                  </w:rPr>
-                                </w:r>
-                                <w:r>
-                                  <w:rPr>
-                                    <w:sz w:val="20"/>
-                                    <w:szCs w:val="20"/>
-                                  </w:rPr>
-                                  <w:fldChar w:fldCharType="separate"/>
-                                </w:r>
-                                <w:r>
-                                  <w:rPr>
-                                    <w:rStyle w:val="Hyperlink"/>
-                                    <w:color w:val="595959" w:themeColor="text1" w:themeTint="A6"/>
-                                    <w:sz w:val="20"/>
-                                    <w:szCs w:val="20"/>
-                                    <w:u w:val="none"/>
-                                  </w:rPr>
-                                  <w:t>mail.ajulkjose@gmail.com</w:t>
-                                </w:r>
+                                <w:hyperlink r:id="rId14" w:history="1">
+                                  <w:r>
+                                    <w:rPr>
+                                      <w:rStyle w:val="Hyperlink"/>
+                                      <w:color w:val="595959" w:themeColor="text1" w:themeTint="A6"/>
+                                      <w:sz w:val="20"/>
+                                      <w:szCs w:val="20"/>
+                                      <w:u w:val="none"/>
+                                    </w:rPr>
+                                    <w:t>mail.ajulkjose@gmail.com</w:t>
+                                  </w:r>
+                                </w:hyperlink>
                               </w:p>
                               <w:p>
                                 <w:pPr>
@@ -1191,13 +1170,6 @@
                                     <w:szCs w:val="18"/>
                                   </w:rPr>
                                 </w:pPr>
-                                <w:r>
-                                  <w:rPr>
-                                    <w:sz w:val="20"/>
-                                    <w:szCs w:val="20"/>
-                                  </w:rPr>
-                                  <w:fldChar w:fldCharType="end"/>
-                                </w:r>
                               </w:p>
                             </w:txbxContent>
                           </wps:txbx>
@@ -1221,7 +1193,7 @@
               </mc:Choice>
               <mc:Fallback>
                 <w:pict>
-                  <v:shape w14:anchorId="52BB8EEB" id="Text Box 152" o:spid="_x0000_s1028" type="#_x0000_t202" style="position:absolute;margin-left:18.05pt;margin-top:609.45pt;width:8in;height:114pt;z-index:251660288;visibility:visible;mso-wrap-style:square;mso-width-percent:941;mso-height-percent:0;mso-wrap-distance-left:9pt;mso-wrap-distance-top:0;mso-wrap-distance-right:9pt;mso-wrap-distance-bottom:0;mso-position-horizontal:absolute;mso-position-horizontal-relative:page;mso-position-vertical:absolute;mso-position-vertical-relative:page;mso-width-percent:941;mso-height-percent:0;mso-width-relative:page;mso-height-relative:page;v-text-anchor:bottom" o:gfxdata="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" filled="f" stroked="f" strokeweight=".5pt">
+                  <v:shape w14:anchorId="51197C6C" id="Text Box 152" o:spid="_x0000_s1028" type="#_x0000_t202" style="position:absolute;left:0;text-align:left;margin-left:18.05pt;margin-top:609.45pt;width:8in;height:114pt;z-index:251660288;visibility:visible;mso-wrap-style:square;mso-width-percent:941;mso-height-percent:0;mso-wrap-distance-left:9pt;mso-wrap-distance-top:0;mso-wrap-distance-right:9pt;mso-wrap-distance-bottom:0;mso-position-horizontal:absolute;mso-position-horizontal-relative:page;mso-position-vertical:absolute;mso-position-vertical-relative:page;mso-width-percent:941;mso-height-percent:0;mso-width-relative:page;mso-height-relative:page;v-text-anchor:bottom" o:gfxdata="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" filled="f" stroked="f" strokeweight=".5pt">
                     <v:textbox inset="126pt,0,54pt,0">
                       <w:txbxContent>
                         <w:p>
@@ -1291,7 +1263,7 @@
                               <w:szCs w:val="20"/>
                             </w:rPr>
                           </w:pPr>
-                          <w:hyperlink r:id="rId14" w:history="1">
+                          <w:hyperlink r:id="rId15" w:history="1">
                             <w:r>
                               <w:rPr>
                                 <w:rStyle w:val="Hyperlink"/>
@@ -1300,7 +1272,7 @@
                                 <w:szCs w:val="20"/>
                                 <w:u w:val="none"/>
                               </w:rPr>
-                              <w:t>https://github.com/ajulkjose246</w:t>
+                              <w:t>https://github.com/ajulkjose246/InstHelper</w:t>
                             </w:r>
                           </w:hyperlink>
                         </w:p>
@@ -1309,50 +1281,23 @@
                             <w:pStyle w:val="NoSpacing"/>
                             <w:jc w:val="right"/>
                             <w:rPr>
-                              <w:rStyle w:val="Hyperlink"/>
                               <w:color w:val="595959" w:themeColor="text1" w:themeTint="A6"/>
                               <w:sz w:val="20"/>
                               <w:szCs w:val="20"/>
-                              <w:u w:val="none"/>
                             </w:rPr>
                           </w:pPr>
-                          <w:r>
-                            <w:rPr>
-                              <w:sz w:val="20"/>
-                              <w:szCs w:val="20"/>
-                            </w:rPr>
-                            <w:fldChar w:fldCharType="begin"/>
-                          </w:r>
-                          <w:r>
-                            <w:rPr>
-                              <w:sz w:val="20"/>
-                              <w:szCs w:val="20"/>
-                            </w:rPr>
-                            <w:instrText>HYPERLINK "mailto:mail.ajulkjose@gmail.com"</w:instrText>
-                          </w:r>
-                          <w:r>
-                            <w:rPr>
-                              <w:sz w:val="20"/>
-                              <w:szCs w:val="20"/>
-                            </w:rPr>
-                          </w:r>
-                          <w:r>
-                            <w:rPr>
-                              <w:sz w:val="20"/>
-                              <w:szCs w:val="20"/>
-                            </w:rPr>
-                            <w:fldChar w:fldCharType="separate"/>
-                          </w:r>
-                          <w:r>
-                            <w:rPr>
-                              <w:rStyle w:val="Hyperlink"/>
-                              <w:color w:val="595959" w:themeColor="text1" w:themeTint="A6"/>
-                              <w:sz w:val="20"/>
-                              <w:szCs w:val="20"/>
-                              <w:u w:val="none"/>
-                            </w:rPr>
-                            <w:t>mail.ajulkjose@gmail.com</w:t>
-                          </w:r>
+                          <w:hyperlink r:id="rId16" w:history="1">
+                            <w:r>
+                              <w:rPr>
+                                <w:rStyle w:val="Hyperlink"/>
+                                <w:color w:val="595959" w:themeColor="text1" w:themeTint="A6"/>
+                                <w:sz w:val="20"/>
+                                <w:szCs w:val="20"/>
+                                <w:u w:val="none"/>
+                              </w:rPr>
+                              <w:t>mail.ajulkjose@gmail.com</w:t>
+                            </w:r>
+                          </w:hyperlink>
                         </w:p>
                         <w:p>
                           <w:pPr>
@@ -1364,13 +1309,6 @@
                               <w:szCs w:val="18"/>
                             </w:rPr>
                           </w:pPr>
-                          <w:r>
-                            <w:rPr>
-                              <w:sz w:val="20"/>
-                              <w:szCs w:val="20"/>
-                            </w:rPr>
-                            <w:fldChar w:fldCharType="end"/>
-                          </w:r>
                         </w:p>
                       </w:txbxContent>
                     </v:textbox>
@@ -1393,6 +1331,7 @@
     <w:p>
       <w:pPr>
         <w:pStyle w:val="TOCHeading"/>
+        <w:jc w:val="both"/>
         <w:rPr>
           <w:sz w:val="56"/>
           <w:szCs w:val="48"/>
@@ -1406,38 +1345,1985 @@
     <w:p>
       <w:pPr>
         <w:jc w:val="both"/>
-        <w:rPr>
-          <w:vertAlign w:val="subscript"/>
-        </w:rPr>
       </w:pPr>
       <w:r>
-        <w:t>InstHelper is an advanced Flutter Android app aimed at revolutionizing college campus operations through automation and innovative technology integration. The app empowers users with seamless access to a range of functionalities, including Smart Parking, Smart Inventory, Smart Library, Room Navigation, Guest Room Booking, Stock Information, and College Vehicle Management, directly from their smartphones. Utilizing QR code technology, InstHelper enables efficient management of parking spaces, inventory items, navigation, and vehicle details, providing real-time updates to enhance user convenience.</w:t>
+        <w:t>InstHelper is an advanced Flutter Android app aimed at revolutionizing college campus operations through automation and innovative technology integration. The app empowers users with seamless access to a range of functionalities, including Smart Parking, Smart Inventory, Smart Library, Room Navigation, Guest Room Booking, Stock Information, and College Vehicle Management, directly from their smartphones. Utilizing QR code technology, InstHelper enables efficient management of parking spaces, inventory items, navigation, and vehicle details, providing real-time updates to enhance user convenience. One of the standout features of InstHelper is the incorporation of Mixed Reality (MR) within the Smart Library module. This feature leverages augmented reality (AR) to provide immersive navigation experiences, guiding users to locate specific sections and books effortlessly. The MR option enriches the traditional library visit, making it interactive and engaging. For administrators, InstHelper offers a robust web interface to monitor and analyze various metrics. Through this dedicated website, administrators can view graphical representations of data, such as parking usage, inventory status, room bookings, and vehicle information, enabling data-driven decision-making and efficient campus management. Additionally, the College Vehicle Management module allows drivers to add and manage details of college-owned vehicles, including insurance, test dates, and maintenance schedules, while administrators can view and monitor this information. This ensures the efficient management and upkeep of college vehicles, enhancing overall operational efficiency.</w:t>
+      </w:r>
+    </w:p>
+    <w:p>
+      <w:pPr>
+        <w:jc w:val="both"/>
+      </w:pPr>
+    </w:p>
+    <w:p>
+      <w:pPr>
+        <w:jc w:val="both"/>
+      </w:pPr>
+      <w:r>
+        <w:t>MODULES:</w:t>
+      </w:r>
+      <w:r>
+        <w:t xml:space="preserve"> </w:t>
+      </w:r>
+    </w:p>
+    <w:p>
+      <w:pPr>
+        <w:pStyle w:val="ListParagraph"/>
+        <w:numPr>
+          <w:ilvl w:val="0"/>
+          <w:numId w:val="35"/>
+        </w:numPr>
+        <w:jc w:val="both"/>
+      </w:pPr>
+      <w:r>
+        <w:t>Authentication:</w:t>
+      </w:r>
+      <w:r>
+        <w:t xml:space="preserve"> Manages user registration, login, and role-based access control.</w:t>
+      </w:r>
+    </w:p>
+    <w:p>
+      <w:pPr>
+        <w:pStyle w:val="ListParagraph"/>
+        <w:numPr>
+          <w:ilvl w:val="0"/>
+          <w:numId w:val="35"/>
+        </w:numPr>
+        <w:jc w:val="both"/>
+      </w:pPr>
+      <w:r>
+        <w:t xml:space="preserve">Smart </w:t>
+      </w:r>
+      <w:r>
+        <w:t>Parking:</w:t>
       </w:r>
       <w:r>
         <w:t xml:space="preserve"> </w:t>
       </w:r>
       <w:r>
-        <w:t>One of the standout features of InstHelper is the incorporation of Mixed Reality (MR) within the Smart Library module. This feature leverages augmented reality (AR) to provide immersive navigation experiences, guiding users to locate specific sections and books effortlessly. The MR option enriches the traditional library visit, making it interactive and engaging.</w:t>
+        <w:t>Provides QR code-based parking space allocation and real-time availability updates.</w:t>
+      </w:r>
+    </w:p>
+    <w:p>
+      <w:pPr>
+        <w:pStyle w:val="ListParagraph"/>
+        <w:numPr>
+          <w:ilvl w:val="0"/>
+          <w:numId w:val="35"/>
+        </w:numPr>
+        <w:jc w:val="both"/>
+      </w:pPr>
+      <w:r>
+        <w:t xml:space="preserve">Smart </w:t>
+      </w:r>
+      <w:r>
+        <w:t>Inventory:</w:t>
       </w:r>
       <w:r>
         <w:t xml:space="preserve"> </w:t>
       </w:r>
       <w:r>
-        <w:t>For administrators, InstHelper offers a robust web interface to monitor and analyze various metrics. Through this dedicated website, administrators can view graphical representations of data, such as parking usage, inventory status, room bookings, and vehicle information, enabling data-driven decision-making and efficient campus management.</w:t>
+        <w:t>Tracks inventory items like room keys using QR codes and real-time status updates</w:t>
+      </w:r>
+    </w:p>
+    <w:p>
+      <w:pPr>
+        <w:pStyle w:val="ListParagraph"/>
+        <w:numPr>
+          <w:ilvl w:val="0"/>
+          <w:numId w:val="35"/>
+        </w:numPr>
+        <w:jc w:val="both"/>
+      </w:pPr>
+      <w:r>
+        <w:t xml:space="preserve">Smart </w:t>
+      </w:r>
+      <w:r>
+        <w:t>Library:</w:t>
       </w:r>
       <w:r>
         <w:t xml:space="preserve"> </w:t>
       </w:r>
       <w:r>
-        <w:t>Additionally, the College Vehicle Management module allows drivers to add and manage details of college-owned vehicles, including insurance, test dates, and maintenance schedules, while administrators can view and monitor this information. This ensures the efficient management and upkeep of college vehicles, enhancing overall operational efficiency.</w:t>
+        <w:t>Offers mixed reality navigation to help users locate sections and books within the library</w:t>
+      </w:r>
+    </w:p>
+    <w:p>
+      <w:pPr>
+        <w:pStyle w:val="ListParagraph"/>
+        <w:numPr>
+          <w:ilvl w:val="0"/>
+          <w:numId w:val="35"/>
+        </w:numPr>
+        <w:jc w:val="both"/>
+      </w:pPr>
+      <w:r>
+        <w:t xml:space="preserve">Room </w:t>
       </w:r>
       <w:r>
-        <w:softHyphen/>
+        <w:t>Navigation:</w:t>
+      </w:r>
+      <w:r>
+        <w:t xml:space="preserve"> </w:t>
+      </w:r>
+      <w:r>
+        <w:t>Assists users in finding specific rooms on campus using indoor maps and QR codes</w:t>
+      </w:r>
+    </w:p>
+    <w:p>
+      <w:pPr>
+        <w:pStyle w:val="ListParagraph"/>
+        <w:numPr>
+          <w:ilvl w:val="0"/>
+          <w:numId w:val="35"/>
+        </w:numPr>
+        <w:jc w:val="both"/>
+      </w:pPr>
+      <w:r>
+        <w:t xml:space="preserve">Guest Room </w:t>
+      </w:r>
+      <w:r>
+        <w:t>Booking:</w:t>
+      </w:r>
+      <w:r>
+        <w:t xml:space="preserve"> </w:t>
+      </w:r>
+      <w:r>
+        <w:t>Enables users to view and book available guest rooms within the college</w:t>
+      </w:r>
+    </w:p>
+    <w:p>
+      <w:pPr>
+        <w:pStyle w:val="ListParagraph"/>
+        <w:numPr>
+          <w:ilvl w:val="0"/>
+          <w:numId w:val="35"/>
+        </w:numPr>
+        <w:jc w:val="both"/>
+      </w:pPr>
+      <w:r>
+        <w:t xml:space="preserve">Stock </w:t>
+      </w:r>
+      <w:r>
+        <w:t>Information:</w:t>
+      </w:r>
+      <w:r>
+        <w:t xml:space="preserve"> </w:t>
+      </w:r>
+      <w:r>
+        <w:t>Displays real-time information on available stock items in the college bookstall</w:t>
+      </w:r>
+    </w:p>
+    <w:p>
+      <w:pPr>
+        <w:pStyle w:val="ListParagraph"/>
+        <w:numPr>
+          <w:ilvl w:val="0"/>
+          <w:numId w:val="35"/>
+        </w:numPr>
+        <w:jc w:val="both"/>
+      </w:pPr>
+      <w:r>
+        <w:t xml:space="preserve">Admin </w:t>
+      </w:r>
+      <w:r>
+        <w:t>Dashboard:</w:t>
+      </w:r>
+      <w:r>
+        <w:t xml:space="preserve"> </w:t>
+      </w:r>
+      <w:r>
+        <w:t>Provides graphical data representation and real-time updates for administrators</w:t>
+      </w:r>
+    </w:p>
+    <w:p>
+      <w:pPr>
+        <w:pStyle w:val="ListParagraph"/>
+        <w:jc w:val="both"/>
+      </w:pPr>
+    </w:p>
+    <w:p>
+      <w:pPr>
+        <w:pStyle w:val="ListParagraph"/>
+        <w:jc w:val="both"/>
+      </w:pPr>
+    </w:p>
+    <w:p>
+      <w:pPr>
+        <w:pStyle w:val="ListParagraph"/>
+        <w:jc w:val="both"/>
+      </w:pPr>
+    </w:p>
+    <w:p>
+      <w:pPr>
+        <w:pStyle w:val="ListParagraph"/>
+        <w:jc w:val="both"/>
+      </w:pPr>
+    </w:p>
+    <w:p>
+      <w:pPr>
+        <w:jc w:val="both"/>
+      </w:pPr>
+      <w:r>
+        <w:t>USERS:</w:t>
+      </w:r>
+    </w:p>
+    <w:p>
+      <w:pPr>
+        <w:pStyle w:val="ListParagraph"/>
+        <w:numPr>
+          <w:ilvl w:val="0"/>
+          <w:numId w:val="36"/>
+        </w:numPr>
+        <w:jc w:val="both"/>
+      </w:pPr>
+      <w:r>
+        <w:t>Students</w:t>
+      </w:r>
+      <w:r>
+        <w:t>:</w:t>
+      </w:r>
+      <w:r>
+        <w:t xml:space="preserve"> </w:t>
+      </w:r>
+      <w:r>
+        <w:t xml:space="preserve"> Utilize features like smart parking, inventory management, library navigation, room navigation, guest room booking, and viewing stock information</w:t>
+      </w:r>
+    </w:p>
+    <w:p>
+      <w:pPr>
+        <w:pStyle w:val="ListParagraph"/>
+        <w:numPr>
+          <w:ilvl w:val="0"/>
+          <w:numId w:val="36"/>
+        </w:numPr>
+        <w:jc w:val="both"/>
+      </w:pPr>
+      <w:r>
+        <w:t>Faculty</w:t>
+      </w:r>
+      <w:r>
+        <w:t>:</w:t>
+      </w:r>
+      <w:r>
+        <w:t xml:space="preserve"> </w:t>
+      </w:r>
+      <w:r>
+        <w:t xml:space="preserve"> Access smart parking, inventory management, library navigation, room navigation, and stock information for efficient campus management</w:t>
+      </w:r>
+    </w:p>
+    <w:p>
+      <w:pPr>
+        <w:pStyle w:val="ListParagraph"/>
+        <w:numPr>
+          <w:ilvl w:val="0"/>
+          <w:numId w:val="36"/>
+        </w:numPr>
+        <w:jc w:val="both"/>
+      </w:pPr>
+      <w:r>
+        <w:t>Administrators</w:t>
+      </w:r>
+      <w:r>
+        <w:t>:</w:t>
+      </w:r>
+      <w:r>
+        <w:t xml:space="preserve"> </w:t>
+      </w:r>
+      <w:r>
+        <w:t xml:space="preserve"> Oversee all system modules, manage resources, analyze data through the admin dashboard, and ensure overall system security</w:t>
+      </w:r>
+    </w:p>
+    <w:p>
+      <w:pPr>
+        <w:pStyle w:val="ListParagraph"/>
+        <w:numPr>
+          <w:ilvl w:val="0"/>
+          <w:numId w:val="36"/>
+        </w:numPr>
+        <w:jc w:val="both"/>
+      </w:pPr>
+      <w:r>
+        <w:t>Visitors (Parents, Guests</w:t>
+      </w:r>
+      <w:proofErr w:type="gramStart"/>
+      <w:r>
+        <w:t xml:space="preserve">) </w:t>
+      </w:r>
+      <w:r>
+        <w:t>:</w:t>
+      </w:r>
+      <w:proofErr w:type="gramEnd"/>
+      <w:r>
+        <w:t xml:space="preserve"> </w:t>
+      </w:r>
+      <w:r>
+        <w:t>Use</w:t>
+      </w:r>
+      <w:r>
+        <w:t xml:space="preserve"> Smart parking,</w:t>
+      </w:r>
+      <w:r>
+        <w:t xml:space="preserve"> room navigation and guest room booking features</w:t>
+      </w:r>
+    </w:p>
+    <w:p>
+      <w:pPr>
+        <w:jc w:val="both"/>
+      </w:pPr>
+    </w:p>
+    <w:p>
+      <w:pPr>
+        <w:jc w:val="both"/>
+      </w:pPr>
+    </w:p>
+    <w:p>
+      <w:pPr>
+        <w:jc w:val="both"/>
+      </w:pPr>
+    </w:p>
+    <w:p>
+      <w:pPr>
+        <w:jc w:val="both"/>
+      </w:pPr>
+    </w:p>
+    <w:p>
+      <w:pPr>
+        <w:jc w:val="both"/>
+      </w:pPr>
+    </w:p>
+    <w:p>
+      <w:pPr>
+        <w:jc w:val="both"/>
+      </w:pPr>
+    </w:p>
+    <w:p>
+      <w:pPr>
+        <w:jc w:val="both"/>
+      </w:pPr>
+    </w:p>
+    <w:p>
+      <w:pPr>
+        <w:jc w:val="both"/>
+      </w:pPr>
+    </w:p>
+    <w:p>
+      <w:pPr>
+        <w:jc w:val="both"/>
+      </w:pPr>
+    </w:p>
+    <w:p>
+      <w:pPr>
+        <w:jc w:val="both"/>
+      </w:pPr>
+    </w:p>
+    <w:p>
+      <w:pPr>
+        <w:jc w:val="both"/>
+      </w:pPr>
+    </w:p>
+    <w:p>
+      <w:pPr>
+        <w:jc w:val="both"/>
+      </w:pPr>
+    </w:p>
+    <w:p>
+      <w:pPr>
+        <w:jc w:val="both"/>
+      </w:pPr>
+    </w:p>
+    <w:p>
+      <w:pPr>
+        <w:jc w:val="both"/>
+      </w:pPr>
+    </w:p>
+    <w:p>
+      <w:pPr>
+        <w:jc w:val="both"/>
+      </w:pPr>
+    </w:p>
+    <w:p>
+      <w:pPr>
+        <w:jc w:val="both"/>
+      </w:pPr>
+    </w:p>
+    <w:p>
+      <w:pPr>
+        <w:pStyle w:val="TOCHeading"/>
+        <w:jc w:val="both"/>
+        <w:rPr>
+          <w:sz w:val="56"/>
+          <w:szCs w:val="48"/>
+        </w:rPr>
+      </w:pPr>
+      <w:r>
+        <w:lastRenderedPageBreak/>
+        <w:t>R</w:t>
+      </w:r>
+      <w:r>
+        <w:t>EQUIREMENT</w:t>
+      </w:r>
+      <w:r>
+        <w:t xml:space="preserve"> </w:t>
+      </w:r>
+      <w:r>
+        <w:t>GATHERING</w:t>
+      </w:r>
+    </w:p>
+    <w:p>
+      <w:pPr>
+        <w:numPr>
+          <w:ilvl w:val="0"/>
+          <w:numId w:val="37"/>
+        </w:numPr>
+        <w:jc w:val="both"/>
+        <w:rPr>
+          <w:lang w:val="en-IN"/>
+        </w:rPr>
+      </w:pPr>
+      <w:r>
+        <w:rPr>
+          <w:b/>
+          <w:bCs/>
+          <w:lang w:val="en-IN"/>
+        </w:rPr>
+        <w:t>Project Overview</w:t>
+      </w:r>
+      <w:r>
+        <w:rPr>
+          <w:lang w:val="en-IN"/>
+        </w:rPr>
+        <w:t>:</w:t>
+      </w:r>
+    </w:p>
+    <w:p>
+      <w:pPr>
+        <w:numPr>
+          <w:ilvl w:val="1"/>
+          <w:numId w:val="37"/>
+        </w:numPr>
+        <w:jc w:val="both"/>
+        <w:rPr>
+          <w:lang w:val="en-IN"/>
+        </w:rPr>
+      </w:pPr>
+      <w:r>
+        <w:rPr>
+          <w:lang w:val="en-IN"/>
+        </w:rPr>
+        <w:t>InstHelper aims to revolutionize college campus operations through automation and advanced technology integration. The project addresses common administrative and logistical challenges faced by college campuses such as managing parking spaces, inventory, library navigation, room navigation, guest room booking, stock information and vehicle management. The main objectives are to increase efficiency, improve user convenience and provide real-time updates.</w:t>
+      </w:r>
+    </w:p>
+    <w:p>
+      <w:pPr>
+        <w:numPr>
+          <w:ilvl w:val="0"/>
+          <w:numId w:val="37"/>
+        </w:numPr>
+        <w:jc w:val="both"/>
+        <w:rPr>
+          <w:lang w:val="en-IN"/>
+        </w:rPr>
+      </w:pPr>
+      <w:r>
+        <w:rPr>
+          <w:b/>
+          <w:bCs/>
+          <w:lang w:val="en-IN"/>
+        </w:rPr>
+        <w:t>System Scope</w:t>
+      </w:r>
+      <w:r>
+        <w:rPr>
+          <w:lang w:val="en-IN"/>
+        </w:rPr>
+        <w:t>:</w:t>
+      </w:r>
+    </w:p>
+    <w:p>
+      <w:pPr>
+        <w:numPr>
+          <w:ilvl w:val="1"/>
+          <w:numId w:val="37"/>
+        </w:numPr>
+        <w:jc w:val="both"/>
+        <w:rPr>
+          <w:lang w:val="en-IN"/>
+        </w:rPr>
+      </w:pPr>
+      <w:r>
+        <w:rPr>
+          <w:lang w:val="en-IN"/>
+        </w:rPr>
+        <w:t>The system is proposed as a full-scale implementation for college campuses. It will integrate multiple functionalities into a single platform accessible via a mobile application and an admin web interface</w:t>
+      </w:r>
+    </w:p>
+    <w:p>
+      <w:pPr>
+        <w:numPr>
+          <w:ilvl w:val="0"/>
+          <w:numId w:val="37"/>
+        </w:numPr>
+        <w:jc w:val="both"/>
+        <w:rPr>
+          <w:lang w:val="en-IN"/>
+        </w:rPr>
+      </w:pPr>
+      <w:r>
+        <w:rPr>
+          <w:b/>
+          <w:bCs/>
+          <w:lang w:val="en-IN"/>
+        </w:rPr>
+        <w:t>Target Audience</w:t>
+      </w:r>
+      <w:r>
+        <w:rPr>
+          <w:lang w:val="en-IN"/>
+        </w:rPr>
+        <w:t>:</w:t>
+      </w:r>
+    </w:p>
+    <w:p>
+      <w:pPr>
+        <w:numPr>
+          <w:ilvl w:val="1"/>
+          <w:numId w:val="37"/>
+        </w:numPr>
+        <w:jc w:val="both"/>
+        <w:rPr>
+          <w:lang w:val="en-IN"/>
+        </w:rPr>
+      </w:pPr>
+      <w:r>
+        <w:rPr>
+          <w:lang w:val="en-IN"/>
+        </w:rPr>
+        <w:t>Students</w:t>
+      </w:r>
+    </w:p>
+    <w:p>
+      <w:pPr>
+        <w:numPr>
+          <w:ilvl w:val="1"/>
+          <w:numId w:val="37"/>
+        </w:numPr>
+        <w:jc w:val="both"/>
+        <w:rPr>
+          <w:lang w:val="en-IN"/>
+        </w:rPr>
+      </w:pPr>
+      <w:r>
+        <w:rPr>
+          <w:lang w:val="en-IN"/>
+        </w:rPr>
+        <w:t>Faculty</w:t>
+      </w:r>
+    </w:p>
+    <w:p>
+      <w:pPr>
+        <w:numPr>
+          <w:ilvl w:val="1"/>
+          <w:numId w:val="37"/>
+        </w:numPr>
+        <w:jc w:val="both"/>
+        <w:rPr>
+          <w:lang w:val="en-IN"/>
+        </w:rPr>
+      </w:pPr>
+      <w:r>
+        <w:rPr>
+          <w:lang w:val="en-IN"/>
+        </w:rPr>
+        <w:t>Administrators</w:t>
+      </w:r>
+    </w:p>
+    <w:p>
+      <w:pPr>
+        <w:numPr>
+          <w:ilvl w:val="1"/>
+          <w:numId w:val="37"/>
+        </w:numPr>
+        <w:jc w:val="both"/>
+        <w:rPr>
+          <w:lang w:val="en-IN"/>
+        </w:rPr>
+      </w:pPr>
+      <w:r>
+        <w:rPr>
+          <w:lang w:val="en-IN"/>
+        </w:rPr>
+        <w:t>Visitors</w:t>
+      </w:r>
+    </w:p>
+    <w:p>
+      <w:pPr>
+        <w:numPr>
+          <w:ilvl w:val="1"/>
+          <w:numId w:val="37"/>
+        </w:numPr>
+        <w:jc w:val="both"/>
+        <w:rPr>
+          <w:lang w:val="en-IN"/>
+        </w:rPr>
+      </w:pPr>
+      <w:r>
+        <w:rPr>
+          <w:lang w:val="en-IN"/>
+        </w:rPr>
+        <w:t>Parents</w:t>
+      </w:r>
+    </w:p>
+    <w:p>
+      <w:pPr>
+        <w:numPr>
+          <w:ilvl w:val="1"/>
+          <w:numId w:val="37"/>
+        </w:numPr>
+        <w:jc w:val="both"/>
+        <w:rPr>
+          <w:lang w:val="en-IN"/>
+        </w:rPr>
+      </w:pPr>
+      <w:r>
+        <w:rPr>
+          <w:lang w:val="en-IN"/>
+        </w:rPr>
+        <w:t>Drivers</w:t>
+      </w:r>
+    </w:p>
+    <w:p>
+      <w:pPr>
+        <w:numPr>
+          <w:ilvl w:val="0"/>
+          <w:numId w:val="37"/>
+        </w:numPr>
+        <w:jc w:val="both"/>
+        <w:rPr>
+          <w:lang w:val="en-IN"/>
+        </w:rPr>
+      </w:pPr>
+      <w:r>
+        <w:rPr>
+          <w:b/>
+          <w:bCs/>
+          <w:lang w:val="en-IN"/>
+        </w:rPr>
+        <w:t>Modules</w:t>
+      </w:r>
+      <w:r>
+        <w:rPr>
+          <w:lang w:val="en-IN"/>
+        </w:rPr>
+        <w:t>:</w:t>
+      </w:r>
+    </w:p>
+    <w:p>
+      <w:pPr>
+        <w:numPr>
+          <w:ilvl w:val="1"/>
+          <w:numId w:val="37"/>
+        </w:numPr>
+        <w:jc w:val="both"/>
+        <w:rPr>
+          <w:lang w:val="en-IN"/>
+        </w:rPr>
+      </w:pPr>
+      <w:r>
+        <w:rPr>
+          <w:lang w:val="en-IN"/>
+        </w:rPr>
+        <w:t>Smart Parking: Locate available parking spaces using QR codes.</w:t>
+      </w:r>
+    </w:p>
+    <w:p>
+      <w:pPr>
+        <w:numPr>
+          <w:ilvl w:val="1"/>
+          <w:numId w:val="37"/>
+        </w:numPr>
+        <w:jc w:val="both"/>
+        <w:rPr>
+          <w:lang w:val="en-IN"/>
+        </w:rPr>
+      </w:pPr>
+      <w:r>
+        <w:rPr>
+          <w:lang w:val="en-IN"/>
+        </w:rPr>
+        <w:t>Smart Inventory: Manage and track inventory items using QR codes.</w:t>
+      </w:r>
+    </w:p>
+    <w:p>
+      <w:pPr>
+        <w:numPr>
+          <w:ilvl w:val="1"/>
+          <w:numId w:val="37"/>
+        </w:numPr>
+        <w:jc w:val="both"/>
+        <w:rPr>
+          <w:lang w:val="en-IN"/>
+        </w:rPr>
+      </w:pPr>
+      <w:r>
+        <w:rPr>
+          <w:lang w:val="en-IN"/>
+        </w:rPr>
+        <w:t>Smart Library: Provide mixed reality navigation for easy access to library sections and books.</w:t>
+      </w:r>
+    </w:p>
+    <w:p>
+      <w:pPr>
+        <w:numPr>
+          <w:ilvl w:val="1"/>
+          <w:numId w:val="37"/>
+        </w:numPr>
+        <w:jc w:val="both"/>
+        <w:rPr>
+          <w:lang w:val="en-IN"/>
+        </w:rPr>
+      </w:pPr>
+      <w:r>
+        <w:rPr>
+          <w:lang w:val="en-IN"/>
+        </w:rPr>
+        <w:t>Room Navigation: Assist users in locating classrooms and other facilities.</w:t>
+      </w:r>
+    </w:p>
+    <w:p>
+      <w:pPr>
+        <w:numPr>
+          <w:ilvl w:val="1"/>
+          <w:numId w:val="37"/>
+        </w:numPr>
+        <w:jc w:val="both"/>
+        <w:rPr>
+          <w:lang w:val="en-IN"/>
+        </w:rPr>
+      </w:pPr>
+      <w:r>
+        <w:rPr>
+          <w:lang w:val="en-IN"/>
+        </w:rPr>
+        <w:t>Guest Room Booking: Enable booking of guest rooms for visitors.</w:t>
+      </w:r>
+    </w:p>
+    <w:p>
+      <w:pPr>
+        <w:numPr>
+          <w:ilvl w:val="1"/>
+          <w:numId w:val="37"/>
+        </w:numPr>
+        <w:jc w:val="both"/>
+        <w:rPr>
+          <w:lang w:val="en-IN"/>
+        </w:rPr>
+      </w:pPr>
+      <w:r>
+        <w:rPr>
+          <w:lang w:val="en-IN"/>
+        </w:rPr>
+        <w:t>Stock Information: Display available stock information in the college book stall.</w:t>
+      </w:r>
+    </w:p>
+    <w:p>
+      <w:pPr>
+        <w:numPr>
+          <w:ilvl w:val="1"/>
+          <w:numId w:val="37"/>
+        </w:numPr>
+        <w:jc w:val="both"/>
+        <w:rPr>
+          <w:lang w:val="en-IN"/>
+        </w:rPr>
+      </w:pPr>
+      <w:r>
+        <w:rPr>
+          <w:lang w:val="en-IN"/>
+        </w:rPr>
+        <w:t>College Vehicle Management: Manage vehicle details, insurance, and test dates.</w:t>
+      </w:r>
+    </w:p>
+    <w:p>
+      <w:pPr>
+        <w:numPr>
+          <w:ilvl w:val="0"/>
+          <w:numId w:val="37"/>
+        </w:numPr>
+        <w:jc w:val="both"/>
+        <w:rPr>
+          <w:lang w:val="en-IN"/>
+        </w:rPr>
+      </w:pPr>
+      <w:r>
+        <w:rPr>
+          <w:b/>
+          <w:bCs/>
+          <w:lang w:val="en-IN"/>
+        </w:rPr>
+        <w:lastRenderedPageBreak/>
+        <w:t>User Roles</w:t>
+      </w:r>
+      <w:r>
+        <w:rPr>
+          <w:lang w:val="en-IN"/>
+        </w:rPr>
+        <w:t>:</w:t>
+      </w:r>
+    </w:p>
+    <w:p>
+      <w:pPr>
+        <w:numPr>
+          <w:ilvl w:val="1"/>
+          <w:numId w:val="37"/>
+        </w:numPr>
+        <w:jc w:val="both"/>
+        <w:rPr>
+          <w:lang w:val="en-IN"/>
+        </w:rPr>
+      </w:pPr>
+      <w:r>
+        <w:rPr>
+          <w:lang w:val="en-IN"/>
+        </w:rPr>
+        <w:t>Students: Access information on parking, library navigation, room navigation, stock information, and guest room booking</w:t>
+      </w:r>
+    </w:p>
+    <w:p>
+      <w:pPr>
+        <w:numPr>
+          <w:ilvl w:val="1"/>
+          <w:numId w:val="37"/>
+        </w:numPr>
+        <w:jc w:val="both"/>
+        <w:rPr>
+          <w:lang w:val="en-IN"/>
+        </w:rPr>
+      </w:pPr>
+      <w:r>
+        <w:rPr>
+          <w:lang w:val="en-IN"/>
+        </w:rPr>
+        <w:t>Faculty: Similar access as students, with additional capabilities for managing inventory</w:t>
+      </w:r>
+    </w:p>
+    <w:p>
+      <w:pPr>
+        <w:numPr>
+          <w:ilvl w:val="1"/>
+          <w:numId w:val="37"/>
+        </w:numPr>
+        <w:jc w:val="both"/>
+        <w:rPr>
+          <w:lang w:val="en-IN"/>
+        </w:rPr>
+      </w:pPr>
+      <w:r>
+        <w:rPr>
+          <w:lang w:val="en-IN"/>
+        </w:rPr>
+        <w:t>Administrators: Full access to all functionalities, including vehicle management and admin web interface for data monitoring.</w:t>
+      </w:r>
+    </w:p>
+    <w:p>
+      <w:pPr>
+        <w:numPr>
+          <w:ilvl w:val="1"/>
+          <w:numId w:val="37"/>
+        </w:numPr>
+        <w:jc w:val="both"/>
+        <w:rPr>
+          <w:lang w:val="en-IN"/>
+        </w:rPr>
+      </w:pPr>
+      <w:r>
+        <w:rPr>
+          <w:lang w:val="en-IN"/>
+        </w:rPr>
+        <w:t>Visitors: Access to guest room booking and room navigation</w:t>
+      </w:r>
+    </w:p>
+    <w:p>
+      <w:pPr>
+        <w:numPr>
+          <w:ilvl w:val="1"/>
+          <w:numId w:val="37"/>
+        </w:numPr>
+        <w:jc w:val="both"/>
+        <w:rPr>
+          <w:lang w:val="en-IN"/>
+        </w:rPr>
+      </w:pPr>
+      <w:r>
+        <w:rPr>
+          <w:lang w:val="en-IN"/>
+        </w:rPr>
+        <w:t>Parents: Access to guest room booking and room navigation.</w:t>
+      </w:r>
+    </w:p>
+    <w:p>
+      <w:pPr>
+        <w:numPr>
+          <w:ilvl w:val="1"/>
+          <w:numId w:val="37"/>
+        </w:numPr>
+        <w:jc w:val="both"/>
+        <w:rPr>
+          <w:lang w:val="en-IN"/>
+        </w:rPr>
+      </w:pPr>
+      <w:r>
+        <w:rPr>
+          <w:lang w:val="en-IN"/>
+        </w:rPr>
+        <w:t>Drivers: Manage and update vehicle details.</w:t>
+      </w:r>
+    </w:p>
+    <w:p>
+      <w:pPr>
+        <w:numPr>
+          <w:ilvl w:val="0"/>
+          <w:numId w:val="37"/>
+        </w:numPr>
+        <w:jc w:val="both"/>
+        <w:rPr>
+          <w:lang w:val="en-IN"/>
+        </w:rPr>
+      </w:pPr>
+      <w:r>
+        <w:rPr>
+          <w:b/>
+          <w:bCs/>
+          <w:lang w:val="en-IN"/>
+        </w:rPr>
+        <w:t>System Ownership</w:t>
+      </w:r>
+      <w:r>
+        <w:rPr>
+          <w:lang w:val="en-IN"/>
+        </w:rPr>
+        <w:t>:</w:t>
+      </w:r>
+    </w:p>
+    <w:p>
+      <w:pPr>
+        <w:numPr>
+          <w:ilvl w:val="1"/>
+          <w:numId w:val="37"/>
+        </w:numPr>
+        <w:jc w:val="both"/>
+        <w:rPr>
+          <w:lang w:val="en-IN"/>
+        </w:rPr>
+      </w:pPr>
+      <w:r>
+        <w:rPr>
+          <w:lang w:val="en-IN"/>
+        </w:rPr>
+        <w:t xml:space="preserve">The system is owned by the academic institution (college/university) </w:t>
+      </w:r>
+    </w:p>
+    <w:p>
+      <w:pPr>
+        <w:numPr>
+          <w:ilvl w:val="0"/>
+          <w:numId w:val="37"/>
+        </w:numPr>
+        <w:jc w:val="both"/>
+        <w:rPr>
+          <w:lang w:val="en-IN"/>
+        </w:rPr>
+      </w:pPr>
+      <w:r>
+        <w:rPr>
+          <w:b/>
+          <w:bCs/>
+          <w:lang w:val="en-IN"/>
+        </w:rPr>
+        <w:t>Industry/Domain</w:t>
+      </w:r>
+      <w:r>
+        <w:rPr>
+          <w:lang w:val="en-IN"/>
+        </w:rPr>
+        <w:t>:</w:t>
+      </w:r>
+    </w:p>
+    <w:p>
+      <w:pPr>
+        <w:numPr>
+          <w:ilvl w:val="1"/>
+          <w:numId w:val="37"/>
+        </w:numPr>
+        <w:jc w:val="both"/>
+        <w:rPr>
+          <w:lang w:val="en-IN"/>
+        </w:rPr>
+      </w:pPr>
+      <w:r>
+        <w:rPr>
+          <w:lang w:val="en-IN"/>
+        </w:rPr>
+        <w:t>Education</w:t>
+      </w:r>
+    </w:p>
+    <w:p>
+      <w:pPr>
+        <w:numPr>
+          <w:ilvl w:val="0"/>
+          <w:numId w:val="37"/>
+        </w:numPr>
+        <w:jc w:val="both"/>
+        <w:rPr>
+          <w:lang w:val="en-IN"/>
+        </w:rPr>
+      </w:pPr>
+      <w:r>
+        <w:rPr>
+          <w:b/>
+          <w:bCs/>
+          <w:lang w:val="en-IN"/>
+        </w:rPr>
+        <w:t>Data Collection Contacts</w:t>
+      </w:r>
+      <w:r>
+        <w:rPr>
+          <w:lang w:val="en-IN"/>
+        </w:rPr>
+        <w:t>:</w:t>
+      </w:r>
+    </w:p>
+    <w:p>
+      <w:pPr>
+        <w:numPr>
+          <w:ilvl w:val="1"/>
+          <w:numId w:val="37"/>
+        </w:numPr>
+        <w:jc w:val="both"/>
+        <w:rPr>
+          <w:lang w:val="en-IN"/>
+        </w:rPr>
+      </w:pPr>
+      <w:r>
+        <w:rPr>
+          <w:lang w:val="en-IN"/>
+        </w:rPr>
+        <w:t>Amal K Jose</w:t>
+      </w:r>
+    </w:p>
+    <w:p>
+      <w:pPr>
+        <w:numPr>
+          <w:ilvl w:val="0"/>
+          <w:numId w:val="38"/>
+        </w:numPr>
+        <w:jc w:val="both"/>
+        <w:rPr>
+          <w:lang w:val="en-IN"/>
+        </w:rPr>
+      </w:pPr>
+      <w:r>
+        <w:rPr>
+          <w:lang w:val="en-IN"/>
+        </w:rPr>
+        <w:t>Role: Assistant Professor</w:t>
+      </w:r>
+    </w:p>
+    <w:p>
+      <w:pPr>
+        <w:numPr>
+          <w:ilvl w:val="0"/>
+          <w:numId w:val="38"/>
+        </w:numPr>
+        <w:jc w:val="both"/>
+        <w:rPr>
+          <w:rStyle w:val="Hyperlink"/>
+          <w:color w:val="auto"/>
+          <w:u w:val="none"/>
+          <w:lang w:val="en-IN"/>
+        </w:rPr>
+      </w:pPr>
+      <w:r>
+        <w:rPr>
+          <w:lang w:val="en-IN"/>
+        </w:rPr>
+        <w:t>Mail</w:t>
+      </w:r>
+      <w:r>
+        <w:rPr>
+          <w:lang w:val="en-IN"/>
+        </w:rPr>
+        <w:t xml:space="preserve">: </w:t>
+      </w:r>
+      <w:hyperlink r:id="rId17" w:history="1">
+        <w:r>
+          <w:rPr>
+            <w:rStyle w:val="Hyperlink"/>
+            <w:lang w:val="en-IN"/>
+          </w:rPr>
+          <w:t>amalkjose324@gmail.com</w:t>
+        </w:r>
+      </w:hyperlink>
+    </w:p>
+    <w:p>
+      <w:pPr>
+        <w:numPr>
+          <w:ilvl w:val="0"/>
+          <w:numId w:val="38"/>
+        </w:numPr>
+        <w:jc w:val="both"/>
+        <w:rPr>
+          <w:color w:val="000000" w:themeColor="text1"/>
+          <w:lang w:val="en-IN"/>
+        </w:rPr>
+      </w:pPr>
+      <w:r>
+        <w:rPr>
+          <w:rStyle w:val="Hyperlink"/>
+          <w:color w:val="000000" w:themeColor="text1"/>
+          <w:u w:val="none"/>
+          <w:lang w:val="en-IN"/>
+        </w:rPr>
+        <w:t>Contact:</w:t>
+      </w:r>
+      <w:r>
+        <w:rPr>
+          <w:rStyle w:val="Hyperlink"/>
+          <w:color w:val="000000" w:themeColor="text1"/>
+          <w:u w:val="none"/>
+          <w:lang w:val="en-IN"/>
+        </w:rPr>
+        <w:t xml:space="preserve"> </w:t>
+      </w:r>
+      <w:r>
+        <w:rPr>
+          <w:rStyle w:val="Hyperlink"/>
+          <w:color w:val="000000" w:themeColor="text1"/>
+          <w:u w:val="none"/>
+          <w:lang w:val="en-IN"/>
+        </w:rPr>
+        <w:t>94964 40324</w:t>
+      </w:r>
+    </w:p>
+    <w:p>
+      <w:pPr>
+        <w:numPr>
+          <w:ilvl w:val="1"/>
+          <w:numId w:val="37"/>
+        </w:numPr>
+        <w:jc w:val="both"/>
+        <w:rPr>
+          <w:lang w:val="en-IN"/>
+        </w:rPr>
+      </w:pPr>
+      <w:r>
+        <w:rPr>
+          <w:lang w:val="en-IN"/>
+        </w:rPr>
+        <w:t>Nisha E C</w:t>
+      </w:r>
+    </w:p>
+    <w:p>
+      <w:pPr>
+        <w:numPr>
+          <w:ilvl w:val="0"/>
+          <w:numId w:val="38"/>
+        </w:numPr>
+        <w:jc w:val="both"/>
+        <w:rPr>
+          <w:lang w:val="en-IN"/>
+        </w:rPr>
+      </w:pPr>
+      <w:r>
+        <w:rPr>
+          <w:lang w:val="en-IN"/>
+        </w:rPr>
+        <w:t>Role: AES Software Developer</w:t>
+      </w:r>
+    </w:p>
+    <w:p>
+      <w:pPr>
+        <w:numPr>
+          <w:ilvl w:val="0"/>
+          <w:numId w:val="38"/>
+        </w:numPr>
+        <w:jc w:val="both"/>
+        <w:rPr>
+          <w:rStyle w:val="Hyperlink"/>
+          <w:color w:val="000000" w:themeColor="text1"/>
+          <w:u w:val="none"/>
+          <w:lang w:val="en-IN"/>
+        </w:rPr>
+      </w:pPr>
+      <w:r>
+        <w:rPr>
+          <w:rStyle w:val="Hyperlink"/>
+          <w:color w:val="000000" w:themeColor="text1"/>
+          <w:u w:val="none"/>
+          <w:lang w:val="en-IN"/>
+        </w:rPr>
+        <w:t>Contact:</w:t>
+      </w:r>
+      <w:r>
+        <w:rPr>
+          <w:rStyle w:val="Hyperlink"/>
+          <w:color w:val="000000" w:themeColor="text1"/>
+          <w:u w:val="none"/>
+          <w:lang w:val="en-IN"/>
+        </w:rPr>
+        <w:t xml:space="preserve"> </w:t>
+      </w:r>
+      <w:r>
+        <w:rPr>
+          <w:rStyle w:val="Hyperlink"/>
+          <w:color w:val="000000" w:themeColor="text1"/>
+          <w:u w:val="none"/>
+          <w:lang w:val="en-IN"/>
+        </w:rPr>
+        <w:t>82813 41319</w:t>
+      </w:r>
+    </w:p>
+    <w:p>
+      <w:pPr>
+        <w:ind w:left="2520"/>
+        <w:jc w:val="both"/>
+        <w:rPr>
+          <w:color w:val="000000" w:themeColor="text1"/>
+          <w:lang w:val="en-IN"/>
+        </w:rPr>
+      </w:pPr>
+    </w:p>
+    <w:p>
+      <w:pPr>
+        <w:ind w:left="2520"/>
+        <w:jc w:val="both"/>
+        <w:rPr>
+          <w:color w:val="000000" w:themeColor="text1"/>
+          <w:lang w:val="en-IN"/>
+        </w:rPr>
+      </w:pPr>
+    </w:p>
+    <w:p>
+      <w:pPr>
+        <w:numPr>
+          <w:ilvl w:val="1"/>
+          <w:numId w:val="37"/>
+        </w:numPr>
+        <w:jc w:val="both"/>
+        <w:rPr>
+          <w:lang w:val="en-IN"/>
+        </w:rPr>
+      </w:pPr>
+      <w:r>
+        <w:rPr>
+          <w:lang w:val="en-IN"/>
+        </w:rPr>
+        <w:t>Aleena Joseph</w:t>
+      </w:r>
+    </w:p>
+    <w:p>
+      <w:pPr>
+        <w:numPr>
+          <w:ilvl w:val="0"/>
+          <w:numId w:val="38"/>
+        </w:numPr>
+        <w:jc w:val="both"/>
+        <w:rPr>
+          <w:lang w:val="en-IN"/>
+        </w:rPr>
+      </w:pPr>
+      <w:r>
+        <w:rPr>
+          <w:lang w:val="en-IN"/>
+        </w:rPr>
+        <w:t>Role: AES Software Developer</w:t>
+      </w:r>
+    </w:p>
+    <w:p>
+      <w:pPr>
+        <w:numPr>
+          <w:ilvl w:val="0"/>
+          <w:numId w:val="38"/>
+        </w:numPr>
+        <w:jc w:val="both"/>
+        <w:rPr>
+          <w:rStyle w:val="Hyperlink"/>
+          <w:color w:val="000000" w:themeColor="text1"/>
+          <w:u w:val="none"/>
+          <w:lang w:val="en-IN"/>
+        </w:rPr>
+      </w:pPr>
+      <w:r>
+        <w:rPr>
+          <w:rStyle w:val="Hyperlink"/>
+          <w:color w:val="000000" w:themeColor="text1"/>
+          <w:u w:val="none"/>
+          <w:lang w:val="en-IN"/>
+        </w:rPr>
+        <w:t>Contact:</w:t>
+      </w:r>
+      <w:r>
+        <w:rPr>
+          <w:rStyle w:val="Hyperlink"/>
+          <w:color w:val="000000" w:themeColor="text1"/>
+          <w:u w:val="none"/>
+          <w:lang w:val="en-IN"/>
+        </w:rPr>
+        <w:t xml:space="preserve"> </w:t>
+      </w:r>
+      <w:r>
+        <w:rPr>
+          <w:rStyle w:val="Hyperlink"/>
+          <w:color w:val="000000" w:themeColor="text1"/>
+          <w:u w:val="none"/>
+          <w:lang w:val="en-IN"/>
+        </w:rPr>
+        <w:t>8086025320</w:t>
+      </w:r>
+    </w:p>
+    <w:p>
+      <w:pPr>
+        <w:jc w:val="both"/>
+        <w:rPr>
+          <w:color w:val="000000" w:themeColor="text1"/>
+          <w:lang w:val="en-IN"/>
+        </w:rPr>
+      </w:pPr>
+    </w:p>
+    <w:p>
+      <w:pPr>
+        <w:numPr>
+          <w:ilvl w:val="1"/>
+          <w:numId w:val="37"/>
+        </w:numPr>
+        <w:jc w:val="both"/>
+        <w:rPr>
+          <w:lang w:val="en-IN"/>
+        </w:rPr>
+      </w:pPr>
+      <w:r>
+        <w:rPr>
+          <w:lang w:val="en-IN"/>
+        </w:rPr>
+        <w:lastRenderedPageBreak/>
+        <w:t>Jaison Joseph</w:t>
+      </w:r>
+    </w:p>
+    <w:p>
+      <w:pPr>
+        <w:numPr>
+          <w:ilvl w:val="0"/>
+          <w:numId w:val="38"/>
+        </w:numPr>
+        <w:jc w:val="both"/>
+        <w:rPr>
+          <w:lang w:val="en-IN"/>
+        </w:rPr>
+      </w:pPr>
+      <w:r>
+        <w:rPr>
+          <w:lang w:val="en-IN"/>
+        </w:rPr>
+        <w:t xml:space="preserve">Role: </w:t>
+      </w:r>
+      <w:r>
+        <w:rPr>
+          <w:lang w:val="en-IN"/>
+        </w:rPr>
+        <w:t>Driver cum Office Assistant</w:t>
+      </w:r>
+    </w:p>
+    <w:p>
+      <w:pPr>
+        <w:numPr>
+          <w:ilvl w:val="0"/>
+          <w:numId w:val="38"/>
+        </w:numPr>
+        <w:jc w:val="both"/>
+        <w:rPr>
+          <w:color w:val="000000" w:themeColor="text1"/>
+          <w:lang w:val="en-IN"/>
+        </w:rPr>
+      </w:pPr>
+      <w:r>
+        <w:rPr>
+          <w:rStyle w:val="Hyperlink"/>
+          <w:color w:val="000000" w:themeColor="text1"/>
+          <w:u w:val="none"/>
+          <w:lang w:val="en-IN"/>
+        </w:rPr>
+        <w:t>Contact:</w:t>
+      </w:r>
+      <w:r>
+        <w:rPr>
+          <w:rStyle w:val="Hyperlink"/>
+          <w:color w:val="000000" w:themeColor="text1"/>
+          <w:u w:val="none"/>
+          <w:lang w:val="en-IN"/>
+        </w:rPr>
+        <w:t xml:space="preserve"> 9495313766</w:t>
+      </w:r>
+    </w:p>
+    <w:p>
+      <w:pPr>
+        <w:jc w:val="both"/>
+        <w:rPr>
+          <w:rStyle w:val="Hyperlink"/>
+          <w:color w:val="auto"/>
+          <w:u w:val="none"/>
+          <w:lang w:val="en-IN"/>
+        </w:rPr>
+      </w:pPr>
+    </w:p>
+    <w:p>
+      <w:pPr>
+        <w:jc w:val="both"/>
+        <w:rPr>
+          <w:lang w:val="en-IN"/>
+        </w:rPr>
+      </w:pPr>
+    </w:p>
+    <w:p>
+      <w:pPr>
+        <w:numPr>
+          <w:ilvl w:val="0"/>
+          <w:numId w:val="37"/>
+        </w:numPr>
+        <w:jc w:val="both"/>
+        <w:rPr>
+          <w:lang w:val="en-IN"/>
+        </w:rPr>
+      </w:pPr>
+      <w:r>
+        <w:rPr>
+          <w:b/>
+          <w:bCs/>
+          <w:lang w:val="en-IN"/>
+        </w:rPr>
+        <w:t>Questionnaire for Data Collection</w:t>
+      </w:r>
+      <w:r>
+        <w:rPr>
+          <w:lang w:val="en-IN"/>
+        </w:rPr>
+        <w:t>:</w:t>
+      </w:r>
+    </w:p>
+    <w:p>
+      <w:pPr>
+        <w:numPr>
+          <w:ilvl w:val="1"/>
+          <w:numId w:val="37"/>
+        </w:numPr>
+        <w:jc w:val="both"/>
+        <w:rPr>
+          <w:lang w:val="en-IN"/>
+        </w:rPr>
+      </w:pPr>
+      <w:r>
+        <w:rPr>
+          <w:lang w:val="en-IN"/>
+        </w:rPr>
+        <w:t>What are the current challenges faced in managing parking spaces on campus?</w:t>
+      </w:r>
+    </w:p>
+    <w:p>
+      <w:pPr>
+        <w:numPr>
+          <w:ilvl w:val="1"/>
+          <w:numId w:val="37"/>
+        </w:numPr>
+        <w:jc w:val="both"/>
+        <w:rPr>
+          <w:lang w:val="en-IN"/>
+        </w:rPr>
+      </w:pPr>
+      <w:r>
+        <w:rPr>
+          <w:lang w:val="en-IN"/>
+        </w:rPr>
+        <w:t>How is the inventory currently managed, and what improvements are needed?</w:t>
+      </w:r>
+    </w:p>
+    <w:p>
+      <w:pPr>
+        <w:numPr>
+          <w:ilvl w:val="1"/>
+          <w:numId w:val="37"/>
+        </w:numPr>
+        <w:jc w:val="both"/>
+        <w:rPr>
+          <w:lang w:val="en-IN"/>
+        </w:rPr>
+      </w:pPr>
+      <w:r>
+        <w:rPr>
+          <w:lang w:val="en-IN"/>
+        </w:rPr>
+        <w:t>What features would you like to see in a smart library navigation system?</w:t>
+      </w:r>
+    </w:p>
+    <w:p>
+      <w:pPr>
+        <w:numPr>
+          <w:ilvl w:val="1"/>
+          <w:numId w:val="37"/>
+        </w:numPr>
+        <w:jc w:val="both"/>
+        <w:rPr>
+          <w:lang w:val="en-IN"/>
+        </w:rPr>
+      </w:pPr>
+      <w:r>
+        <w:rPr>
+          <w:lang w:val="en-IN"/>
+        </w:rPr>
+        <w:t>How do visitors currently navigate the campus, and what difficulties do they encounter?</w:t>
+      </w:r>
+    </w:p>
+    <w:p>
+      <w:pPr>
+        <w:numPr>
+          <w:ilvl w:val="1"/>
+          <w:numId w:val="37"/>
+        </w:numPr>
+        <w:jc w:val="both"/>
+        <w:rPr>
+          <w:lang w:val="en-IN"/>
+        </w:rPr>
+      </w:pPr>
+      <w:r>
+        <w:rPr>
+          <w:lang w:val="en-IN"/>
+        </w:rPr>
+        <w:t>What is the current process for booking guest rooms, and what issues arise?</w:t>
+      </w:r>
+    </w:p>
+    <w:p>
+      <w:pPr>
+        <w:numPr>
+          <w:ilvl w:val="1"/>
+          <w:numId w:val="37"/>
+        </w:numPr>
+        <w:jc w:val="both"/>
+        <w:rPr>
+          <w:lang w:val="en-IN"/>
+        </w:rPr>
+      </w:pPr>
+      <w:r>
+        <w:rPr>
+          <w:lang w:val="en-IN"/>
+        </w:rPr>
+        <w:t>How is stock information in the book stall managed, and what improvements are needed?</w:t>
+      </w:r>
+    </w:p>
+    <w:p>
+      <w:pPr>
+        <w:numPr>
+          <w:ilvl w:val="1"/>
+          <w:numId w:val="37"/>
+        </w:numPr>
+        <w:jc w:val="both"/>
+        <w:rPr>
+          <w:lang w:val="en-IN"/>
+        </w:rPr>
+      </w:pPr>
+      <w:r>
+        <w:rPr>
+          <w:lang w:val="en-IN"/>
+        </w:rPr>
+        <w:t>How are college-owned vehicles currently managed, and what details are tracked?</w:t>
+      </w:r>
+    </w:p>
+    <w:p>
+      <w:pPr>
+        <w:numPr>
+          <w:ilvl w:val="1"/>
+          <w:numId w:val="37"/>
+        </w:numPr>
+        <w:jc w:val="both"/>
+        <w:rPr>
+          <w:lang w:val="en-IN"/>
+        </w:rPr>
+      </w:pPr>
+      <w:r>
+        <w:rPr>
+          <w:lang w:val="en-IN"/>
+        </w:rPr>
+        <w:t>What specific vehicle information should be included in the management system (e.g., insurance, test dates)?</w:t>
+      </w:r>
+    </w:p>
+    <w:p>
+      <w:pPr>
+        <w:numPr>
+          <w:ilvl w:val="1"/>
+          <w:numId w:val="37"/>
+        </w:numPr>
+        <w:jc w:val="both"/>
+        <w:rPr>
+          <w:lang w:val="en-IN"/>
+        </w:rPr>
+      </w:pPr>
+      <w:r>
+        <w:rPr>
+          <w:lang w:val="en-IN"/>
+        </w:rPr>
+        <w:t>How do you currently notify users of upcoming expiries or service due dates for vehicles?</w:t>
+      </w:r>
+    </w:p>
+    <w:p>
+      <w:pPr>
+        <w:numPr>
+          <w:ilvl w:val="1"/>
+          <w:numId w:val="37"/>
+        </w:numPr>
+        <w:jc w:val="both"/>
+        <w:rPr>
+          <w:lang w:val="en-IN"/>
+        </w:rPr>
+      </w:pPr>
+      <w:r>
+        <w:rPr>
+          <w:lang w:val="en-IN"/>
+        </w:rPr>
+        <w:t>What type of graphical information would be most useful for administrators in the web interface?</w:t>
+      </w:r>
+    </w:p>
+    <w:p>
+      <w:pPr>
+        <w:jc w:val="both"/>
+      </w:pPr>
+    </w:p>
+    <w:p>
+      <w:pPr>
+        <w:jc w:val="both"/>
+      </w:pPr>
+    </w:p>
+    <w:p>
+      <w:pPr>
+        <w:jc w:val="both"/>
+      </w:pPr>
+    </w:p>
+    <w:p>
+      <w:pPr>
+        <w:jc w:val="both"/>
+      </w:pPr>
+    </w:p>
+    <w:p>
+      <w:pPr>
+        <w:pStyle w:val="TOCHeading"/>
+        <w:jc w:val="both"/>
+        <w:rPr>
+          <w:sz w:val="56"/>
+          <w:szCs w:val="48"/>
+        </w:rPr>
+      </w:pPr>
+      <w:r>
+        <w:lastRenderedPageBreak/>
+        <w:t>FEASIBILITY STUDY</w:t>
+      </w:r>
+    </w:p>
+    <w:p>
+      <w:pPr>
+        <w:jc w:val="both"/>
+        <w:rPr>
+          <w:lang w:val="en-IN"/>
+        </w:rPr>
+      </w:pPr>
+      <w:r>
+        <w:rPr>
+          <w:lang w:val="en-IN"/>
+        </w:rPr>
+        <w:t>Feasibility study is an important phase in software development pr</w:t>
+      </w:r>
+      <w:r>
+        <w:rPr>
+          <w:lang w:val="en-IN"/>
+        </w:rPr>
+        <w:t xml:space="preserve">ocess. It enables developers to </w:t>
+      </w:r>
+      <w:r>
+        <w:rPr>
+          <w:lang w:val="en-IN"/>
+        </w:rPr>
+        <w:t>have a clear picture of the product being developed in te</w:t>
+      </w:r>
+      <w:r>
+        <w:rPr>
+          <w:lang w:val="en-IN"/>
+        </w:rPr>
+        <w:t xml:space="preserve">rms of outcomes of the product, </w:t>
+      </w:r>
+      <w:r>
+        <w:rPr>
+          <w:lang w:val="en-IN"/>
+        </w:rPr>
+        <w:t xml:space="preserve">operational requirements for implementing it, etc. A feasibility </w:t>
+      </w:r>
+      <w:r>
+        <w:rPr>
+          <w:lang w:val="en-IN"/>
+        </w:rPr>
+        <w:t xml:space="preserve">study is conducted to determine </w:t>
+      </w:r>
+      <w:r>
+        <w:rPr>
+          <w:lang w:val="en-IN"/>
+        </w:rPr>
+        <w:t xml:space="preserve">whether the project will, upon completion, </w:t>
+      </w:r>
+      <w:r>
+        <w:rPr>
+          <w:lang w:val="en-IN"/>
+        </w:rPr>
+        <w:t>fulfil</w:t>
+      </w:r>
+      <w:r>
+        <w:rPr>
+          <w:lang w:val="en-IN"/>
+        </w:rPr>
+        <w:t xml:space="preserve"> the objectives of t</w:t>
+      </w:r>
+      <w:r>
+        <w:rPr>
+          <w:lang w:val="en-IN"/>
+        </w:rPr>
+        <w:t xml:space="preserve">he organization in relation to </w:t>
+      </w:r>
+      <w:r>
+        <w:rPr>
+          <w:lang w:val="en-IN"/>
+        </w:rPr>
+        <w:t>the work, effort, and time invested in it. As a result, a ne</w:t>
+      </w:r>
+      <w:r>
+        <w:rPr>
+          <w:lang w:val="en-IN"/>
+        </w:rPr>
+        <w:t xml:space="preserve">w application often undergoes a </w:t>
+      </w:r>
+      <w:r>
+        <w:rPr>
+          <w:lang w:val="en-IN"/>
+        </w:rPr>
+        <w:t xml:space="preserve">feasibility assessment before approved for development. </w:t>
+      </w:r>
+      <w:r>
+        <w:rPr>
+          <w:lang w:val="en-IN"/>
+        </w:rPr>
+        <w:t xml:space="preserve">A feasibility study enables the </w:t>
+      </w:r>
+      <w:r>
+        <w:rPr>
+          <w:lang w:val="en-IN"/>
+        </w:rPr>
+        <w:t>developer to predict the projects usefulness and potential fu</w:t>
+      </w:r>
+      <w:r>
+        <w:rPr>
+          <w:lang w:val="en-IN"/>
+        </w:rPr>
+        <w:t xml:space="preserve">ture. An evaluation of a system proposals viability takes </w:t>
+      </w:r>
+      <w:r>
+        <w:rPr>
+          <w:lang w:val="en-IN"/>
+        </w:rPr>
+        <w:t>into account its impact on the organiz</w:t>
+      </w:r>
+      <w:r>
+        <w:rPr>
+          <w:lang w:val="en-IN"/>
+        </w:rPr>
+        <w:t xml:space="preserve">ation, capacity to satisfy user </w:t>
+      </w:r>
+      <w:r>
+        <w:rPr>
+          <w:lang w:val="en-IN"/>
+        </w:rPr>
+        <w:t>needs, and efficient use of resources.</w:t>
+      </w:r>
+    </w:p>
+    <w:p>
+      <w:pPr>
+        <w:jc w:val="both"/>
+        <w:rPr>
+          <w:lang w:val="en-IN"/>
+        </w:rPr>
+      </w:pPr>
+      <w:r>
+        <w:rPr>
+          <w:lang w:val="en-IN"/>
+        </w:rPr>
+        <w:t>Various feasibility studies are:</w:t>
+      </w:r>
+    </w:p>
+    <w:p>
+      <w:pPr>
+        <w:pStyle w:val="ListParagraph"/>
+        <w:numPr>
+          <w:ilvl w:val="0"/>
+          <w:numId w:val="41"/>
+        </w:numPr>
+        <w:jc w:val="both"/>
+        <w:rPr>
+          <w:lang w:val="en-IN"/>
+        </w:rPr>
+      </w:pPr>
+      <w:r>
+        <w:rPr>
+          <w:lang w:val="en-IN"/>
+        </w:rPr>
+        <w:t xml:space="preserve">Technical </w:t>
+      </w:r>
+      <w:r>
+        <w:rPr>
+          <w:lang w:val="en-IN"/>
+        </w:rPr>
+        <w:t>Feasibility</w:t>
+      </w:r>
+    </w:p>
+    <w:p>
+      <w:pPr>
+        <w:pStyle w:val="ListParagraph"/>
+        <w:numPr>
+          <w:ilvl w:val="0"/>
+          <w:numId w:val="41"/>
+        </w:numPr>
+        <w:jc w:val="both"/>
+        <w:rPr>
+          <w:lang w:val="en-IN"/>
+        </w:rPr>
+      </w:pPr>
+      <w:r>
+        <w:rPr>
+          <w:lang w:val="en-IN"/>
+        </w:rPr>
+        <w:t xml:space="preserve">Operational </w:t>
+      </w:r>
+      <w:r>
+        <w:rPr>
+          <w:lang w:val="en-IN"/>
+        </w:rPr>
+        <w:t>Feasibility</w:t>
+      </w:r>
+    </w:p>
+    <w:p>
+      <w:pPr>
+        <w:pStyle w:val="ListParagraph"/>
+        <w:numPr>
+          <w:ilvl w:val="0"/>
+          <w:numId w:val="41"/>
+        </w:numPr>
+        <w:jc w:val="both"/>
+        <w:rPr>
+          <w:lang w:val="en-IN"/>
+        </w:rPr>
+      </w:pPr>
+      <w:r>
+        <w:rPr>
+          <w:lang w:val="en-IN"/>
+        </w:rPr>
+        <w:t xml:space="preserve">Economic </w:t>
+      </w:r>
+      <w:r>
+        <w:rPr>
+          <w:lang w:val="en-IN"/>
+        </w:rPr>
+        <w:t>Feasibility</w:t>
+      </w:r>
+    </w:p>
+    <w:p>
+      <w:pPr>
+        <w:jc w:val="both"/>
+        <w:rPr>
+          <w:b/>
+          <w:lang w:val="en-IN"/>
+        </w:rPr>
+      </w:pPr>
+      <w:r>
+        <w:rPr>
+          <w:b/>
+          <w:lang w:val="en-IN"/>
+        </w:rPr>
+        <w:t>Technical Feasibility</w:t>
+      </w:r>
+    </w:p>
+    <w:p>
+      <w:pPr>
+        <w:jc w:val="both"/>
+        <w:rPr>
+          <w:lang w:val="en-IN"/>
+        </w:rPr>
+      </w:pPr>
+      <w:r>
+        <w:rPr>
+          <w:lang w:val="en-IN"/>
+        </w:rPr>
+        <w:t>The Vehicle Management System (VMS) project is technically feasible due to the college's adequate IT infrastructure, which includes robust servers and network capabilities to support the application. The development team possesses the necessary expertise in Flutter, backend technologies, and database management. Utilizing Flutter for cross-platform development ensures broad compatibility and benefits from a large, active support community. This stable and well-supported technology stack will facilitate the successful implementation of the VMS.</w:t>
+      </w:r>
+    </w:p>
+    <w:p>
+      <w:pPr>
+        <w:jc w:val="both"/>
+        <w:rPr>
+          <w:b/>
+          <w:lang w:val="en-IN"/>
+        </w:rPr>
+      </w:pPr>
+      <w:r>
+        <w:rPr>
+          <w:b/>
+          <w:lang w:val="en-IN"/>
+        </w:rPr>
+        <w:t>Operational Feasibility</w:t>
+      </w:r>
+    </w:p>
+    <w:p>
+      <w:pPr>
+        <w:jc w:val="both"/>
+        <w:rPr>
+          <w:lang w:val="en-IN"/>
+        </w:rPr>
+      </w:pPr>
+      <w:r>
+        <w:rPr>
+          <w:lang w:val="en-IN"/>
+        </w:rPr>
+        <w:t>The VMS is feasible and poised for smooth adoption within the college. Initial feedback from stakeholders shows high acceptance and enthusiasm for the system. To ensure smooth integration and usage, training sessions will be conducted for users. The system will seamlessly integrate with existing campus databases and infrastructure, minimizing disruptions while leveraging current resources.</w:t>
+      </w:r>
+    </w:p>
+    <w:p>
+      <w:pPr>
+        <w:jc w:val="both"/>
+        <w:rPr>
+          <w:b/>
+          <w:lang w:val="en-IN"/>
+        </w:rPr>
+      </w:pPr>
+      <w:r>
+        <w:rPr>
+          <w:b/>
+          <w:lang w:val="en-IN"/>
+        </w:rPr>
+        <w:t>Economic Feasibility</w:t>
+      </w:r>
+    </w:p>
+    <w:p>
+      <w:pPr>
+        <w:jc w:val="both"/>
+      </w:pPr>
+      <w:r>
+        <w:rPr>
+          <w:lang w:val="en-IN"/>
+        </w:rPr>
+        <w:t>The Vehicle Management System (VMS) project presents a viable and cost-effective investment. The total estimated cost for development and deployment, including necessary hardware and software purchases, is modest, ensuring that it falls within a low budget. The anticipated benefits are substantial: increased operational efficiency, reduced administrative workload, and enhanced user satisfaction. These improvements are expected to lead to long-term savings and better resource utilization, effectively offsetting the initial costs.</w:t>
       </w:r>
     </w:p>
     <w:sectPr>
-      <w:headerReference w:type="default" r:id="rId15"/>
-      <w:footerReference w:type="default" r:id="rId16"/>
+      <w:headerReference w:type="default" r:id="rId18"/>
+      <w:footerReference w:type="default" r:id="rId19"/>
       <w:pgSz w:w="12240" w:h="15840"/>
       <w:pgMar w:top="1440" w:right="1440" w:bottom="1440" w:left="1440" w:header="288" w:footer="720" w:gutter="0"/>
       <w:pgNumType w:start="0"/>
@@ -1500,10 +3386,10 @@
         <w:r>
           <w:rPr>
             <w:noProof/>
-            <w:lang w:val="en-IN" w:eastAsia="en-IN" w:bidi="ml-IN"/>
+            <w:lang w:val="en-IN" w:eastAsia="en-IN"/>
           </w:rPr>
           <w:drawing>
-            <wp:anchor distT="0" distB="0" distL="114300" distR="114300" simplePos="0" relativeHeight="251659264" behindDoc="0" locked="0" layoutInCell="1" allowOverlap="1" wp14:anchorId="0AE6A9C5" wp14:editId="1B2A96EF">
+            <wp:anchor distT="0" distB="0" distL="114300" distR="114300" simplePos="0" relativeHeight="251659264" behindDoc="0" locked="0" layoutInCell="1" allowOverlap="1" wp14:anchorId="1B95A3FE" wp14:editId="1B2A96EF">
               <wp:simplePos x="0" y="0"/>
               <wp:positionH relativeFrom="column">
                 <wp:posOffset>0</wp:posOffset>
@@ -1581,7 +3467,7 @@
           <w:rPr>
             <w:noProof/>
           </w:rPr>
-          <w:t>3</w:t>
+          <w:t>7</w:t>
         </w:r>
         <w:r>
           <w:rPr>
@@ -2091,6 +3977,408 @@
     </w:lvl>
   </w:abstractNum>
   <w:abstractNum w:abstractNumId="11" w15:restartNumberingAfterBreak="0">
+    <w:nsid w:val="10B81038"/>
+    <w:multiLevelType w:val="hybridMultilevel"/>
+    <w:tmpl w:val="F1AE216C"/>
+    <w:lvl w:ilvl="0" w:tplc="4009000F">
+      <w:start w:val="1"/>
+      <w:numFmt w:val="decimal"/>
+      <w:lvlText w:val="%1."/>
+      <w:lvlJc w:val="left"/>
+      <w:pPr>
+        <w:ind w:left="720" w:hanging="360"/>
+      </w:pPr>
+    </w:lvl>
+    <w:lvl w:ilvl="1" w:tplc="40090019" w:tentative="1">
+      <w:start w:val="1"/>
+      <w:numFmt w:val="lowerLetter"/>
+      <w:lvlText w:val="%2."/>
+      <w:lvlJc w:val="left"/>
+      <w:pPr>
+        <w:ind w:left="1440" w:hanging="360"/>
+      </w:pPr>
+    </w:lvl>
+    <w:lvl w:ilvl="2" w:tplc="4009001B" w:tentative="1">
+      <w:start w:val="1"/>
+      <w:numFmt w:val="lowerRoman"/>
+      <w:lvlText w:val="%3."/>
+      <w:lvlJc w:val="right"/>
+      <w:pPr>
+        <w:ind w:left="2160" w:hanging="180"/>
+      </w:pPr>
+    </w:lvl>
+    <w:lvl w:ilvl="3" w:tplc="4009000F" w:tentative="1">
+      <w:start w:val="1"/>
+      <w:numFmt w:val="decimal"/>
+      <w:lvlText w:val="%4."/>
+      <w:lvlJc w:val="left"/>
+      <w:pPr>
+        <w:ind w:left="2880" w:hanging="360"/>
+      </w:pPr>
+    </w:lvl>
+    <w:lvl w:ilvl="4" w:tplc="40090019" w:tentative="1">
+      <w:start w:val="1"/>
+      <w:numFmt w:val="lowerLetter"/>
+      <w:lvlText w:val="%5."/>
+      <w:lvlJc w:val="left"/>
+      <w:pPr>
+        <w:ind w:left="3600" w:hanging="360"/>
+      </w:pPr>
+    </w:lvl>
+    <w:lvl w:ilvl="5" w:tplc="4009001B" w:tentative="1">
+      <w:start w:val="1"/>
+      <w:numFmt w:val="lowerRoman"/>
+      <w:lvlText w:val="%6."/>
+      <w:lvlJc w:val="right"/>
+      <w:pPr>
+        <w:ind w:left="4320" w:hanging="180"/>
+      </w:pPr>
+    </w:lvl>
+    <w:lvl w:ilvl="6" w:tplc="4009000F" w:tentative="1">
+      <w:start w:val="1"/>
+      <w:numFmt w:val="decimal"/>
+      <w:lvlText w:val="%7."/>
+      <w:lvlJc w:val="left"/>
+      <w:pPr>
+        <w:ind w:left="5040" w:hanging="360"/>
+      </w:pPr>
+    </w:lvl>
+    <w:lvl w:ilvl="7" w:tplc="40090019" w:tentative="1">
+      <w:start w:val="1"/>
+      <w:numFmt w:val="lowerLetter"/>
+      <w:lvlText w:val="%8."/>
+      <w:lvlJc w:val="left"/>
+      <w:pPr>
+        <w:ind w:left="5760" w:hanging="360"/>
+      </w:pPr>
+    </w:lvl>
+    <w:lvl w:ilvl="8" w:tplc="4009001B" w:tentative="1">
+      <w:start w:val="1"/>
+      <w:numFmt w:val="lowerRoman"/>
+      <w:lvlText w:val="%9."/>
+      <w:lvlJc w:val="right"/>
+      <w:pPr>
+        <w:ind w:left="6480" w:hanging="180"/>
+      </w:pPr>
+    </w:lvl>
+  </w:abstractNum>
+  <w:abstractNum w:abstractNumId="12" w15:restartNumberingAfterBreak="0">
+    <w:nsid w:val="1D5322F9"/>
+    <w:multiLevelType w:val="hybridMultilevel"/>
+    <w:tmpl w:val="49CA4A8E"/>
+    <w:lvl w:ilvl="0" w:tplc="4009000F">
+      <w:start w:val="1"/>
+      <w:numFmt w:val="decimal"/>
+      <w:lvlText w:val="%1."/>
+      <w:lvlJc w:val="left"/>
+      <w:pPr>
+        <w:ind w:left="0" w:hanging="360"/>
+      </w:pPr>
+    </w:lvl>
+    <w:lvl w:ilvl="1" w:tplc="40090019">
+      <w:start w:val="1"/>
+      <w:numFmt w:val="lowerLetter"/>
+      <w:lvlText w:val="%2."/>
+      <w:lvlJc w:val="left"/>
+      <w:pPr>
+        <w:ind w:left="720" w:hanging="360"/>
+      </w:pPr>
+    </w:lvl>
+    <w:lvl w:ilvl="2" w:tplc="40090001">
+      <w:start w:val="1"/>
+      <w:numFmt w:val="bullet"/>
+      <w:lvlText w:val=""/>
+      <w:lvlJc w:val="left"/>
+      <w:pPr>
+        <w:ind w:left="1440" w:hanging="180"/>
+      </w:pPr>
+      <w:rPr>
+        <w:rFonts w:ascii="Symbol" w:hAnsi="Symbol" w:hint="default"/>
+      </w:rPr>
+    </w:lvl>
+    <w:lvl w:ilvl="3" w:tplc="4009000F" w:tentative="1">
+      <w:start w:val="1"/>
+      <w:numFmt w:val="decimal"/>
+      <w:lvlText w:val="%4."/>
+      <w:lvlJc w:val="left"/>
+      <w:pPr>
+        <w:ind w:left="2160" w:hanging="360"/>
+      </w:pPr>
+    </w:lvl>
+    <w:lvl w:ilvl="4" w:tplc="40090019" w:tentative="1">
+      <w:start w:val="1"/>
+      <w:numFmt w:val="lowerLetter"/>
+      <w:lvlText w:val="%5."/>
+      <w:lvlJc w:val="left"/>
+      <w:pPr>
+        <w:ind w:left="2880" w:hanging="360"/>
+      </w:pPr>
+    </w:lvl>
+    <w:lvl w:ilvl="5" w:tplc="4009001B" w:tentative="1">
+      <w:start w:val="1"/>
+      <w:numFmt w:val="lowerRoman"/>
+      <w:lvlText w:val="%6."/>
+      <w:lvlJc w:val="right"/>
+      <w:pPr>
+        <w:ind w:left="3600" w:hanging="180"/>
+      </w:pPr>
+    </w:lvl>
+    <w:lvl w:ilvl="6" w:tplc="4009000F" w:tentative="1">
+      <w:start w:val="1"/>
+      <w:numFmt w:val="decimal"/>
+      <w:lvlText w:val="%7."/>
+      <w:lvlJc w:val="left"/>
+      <w:pPr>
+        <w:ind w:left="4320" w:hanging="360"/>
+      </w:pPr>
+    </w:lvl>
+    <w:lvl w:ilvl="7" w:tplc="40090019" w:tentative="1">
+      <w:start w:val="1"/>
+      <w:numFmt w:val="lowerLetter"/>
+      <w:lvlText w:val="%8."/>
+      <w:lvlJc w:val="left"/>
+      <w:pPr>
+        <w:ind w:left="5040" w:hanging="360"/>
+      </w:pPr>
+    </w:lvl>
+    <w:lvl w:ilvl="8" w:tplc="4009001B" w:tentative="1">
+      <w:start w:val="1"/>
+      <w:numFmt w:val="lowerRoman"/>
+      <w:lvlText w:val="%9."/>
+      <w:lvlJc w:val="right"/>
+      <w:pPr>
+        <w:ind w:left="5760" w:hanging="180"/>
+      </w:pPr>
+    </w:lvl>
+  </w:abstractNum>
+  <w:abstractNum w:abstractNumId="13" w15:restartNumberingAfterBreak="0">
+    <w:nsid w:val="2E437CB6"/>
+    <w:multiLevelType w:val="hybridMultilevel"/>
+    <w:tmpl w:val="57DCF324"/>
+    <w:lvl w:ilvl="0" w:tplc="40090003">
+      <w:start w:val="1"/>
+      <w:numFmt w:val="bullet"/>
+      <w:lvlText w:val="o"/>
+      <w:lvlJc w:val="left"/>
+      <w:pPr>
+        <w:ind w:left="720" w:hanging="360"/>
+      </w:pPr>
+      <w:rPr>
+        <w:rFonts w:ascii="Courier New" w:hAnsi="Courier New" w:cs="Courier New" w:hint="default"/>
+      </w:rPr>
+    </w:lvl>
+    <w:lvl w:ilvl="1" w:tplc="40090003" w:tentative="1">
+      <w:start w:val="1"/>
+      <w:numFmt w:val="bullet"/>
+      <w:lvlText w:val="o"/>
+      <w:lvlJc w:val="left"/>
+      <w:pPr>
+        <w:ind w:left="1440" w:hanging="360"/>
+      </w:pPr>
+      <w:rPr>
+        <w:rFonts w:ascii="Courier New" w:hAnsi="Courier New" w:cs="Courier New" w:hint="default"/>
+      </w:rPr>
+    </w:lvl>
+    <w:lvl w:ilvl="2" w:tplc="40090005" w:tentative="1">
+      <w:start w:val="1"/>
+      <w:numFmt w:val="bullet"/>
+      <w:lvlText w:val=""/>
+      <w:lvlJc w:val="left"/>
+      <w:pPr>
+        <w:ind w:left="2160" w:hanging="360"/>
+      </w:pPr>
+      <w:rPr>
+        <w:rFonts w:ascii="Wingdings" w:hAnsi="Wingdings" w:hint="default"/>
+      </w:rPr>
+    </w:lvl>
+    <w:lvl w:ilvl="3" w:tplc="40090001" w:tentative="1">
+      <w:start w:val="1"/>
+      <w:numFmt w:val="bullet"/>
+      <w:lvlText w:val=""/>
+      <w:lvlJc w:val="left"/>
+      <w:pPr>
+        <w:ind w:left="2880" w:hanging="360"/>
+      </w:pPr>
+      <w:rPr>
+        <w:rFonts w:ascii="Symbol" w:hAnsi="Symbol" w:hint="default"/>
+      </w:rPr>
+    </w:lvl>
+    <w:lvl w:ilvl="4" w:tplc="40090003" w:tentative="1">
+      <w:start w:val="1"/>
+      <w:numFmt w:val="bullet"/>
+      <w:lvlText w:val="o"/>
+      <w:lvlJc w:val="left"/>
+      <w:pPr>
+        <w:ind w:left="3600" w:hanging="360"/>
+      </w:pPr>
+      <w:rPr>
+        <w:rFonts w:ascii="Courier New" w:hAnsi="Courier New" w:cs="Courier New" w:hint="default"/>
+      </w:rPr>
+    </w:lvl>
+    <w:lvl w:ilvl="5" w:tplc="40090005" w:tentative="1">
+      <w:start w:val="1"/>
+      <w:numFmt w:val="bullet"/>
+      <w:lvlText w:val=""/>
+      <w:lvlJc w:val="left"/>
+      <w:pPr>
+        <w:ind w:left="4320" w:hanging="360"/>
+      </w:pPr>
+      <w:rPr>
+        <w:rFonts w:ascii="Wingdings" w:hAnsi="Wingdings" w:hint="default"/>
+      </w:rPr>
+    </w:lvl>
+    <w:lvl w:ilvl="6" w:tplc="40090001" w:tentative="1">
+      <w:start w:val="1"/>
+      <w:numFmt w:val="bullet"/>
+      <w:lvlText w:val=""/>
+      <w:lvlJc w:val="left"/>
+      <w:pPr>
+        <w:ind w:left="5040" w:hanging="360"/>
+      </w:pPr>
+      <w:rPr>
+        <w:rFonts w:ascii="Symbol" w:hAnsi="Symbol" w:hint="default"/>
+      </w:rPr>
+    </w:lvl>
+    <w:lvl w:ilvl="7" w:tplc="40090003" w:tentative="1">
+      <w:start w:val="1"/>
+      <w:numFmt w:val="bullet"/>
+      <w:lvlText w:val="o"/>
+      <w:lvlJc w:val="left"/>
+      <w:pPr>
+        <w:ind w:left="5760" w:hanging="360"/>
+      </w:pPr>
+      <w:rPr>
+        <w:rFonts w:ascii="Courier New" w:hAnsi="Courier New" w:cs="Courier New" w:hint="default"/>
+      </w:rPr>
+    </w:lvl>
+    <w:lvl w:ilvl="8" w:tplc="40090005" w:tentative="1">
+      <w:start w:val="1"/>
+      <w:numFmt w:val="bullet"/>
+      <w:lvlText w:val=""/>
+      <w:lvlJc w:val="left"/>
+      <w:pPr>
+        <w:ind w:left="6480" w:hanging="360"/>
+      </w:pPr>
+      <w:rPr>
+        <w:rFonts w:ascii="Wingdings" w:hAnsi="Wingdings" w:hint="default"/>
+      </w:rPr>
+    </w:lvl>
+  </w:abstractNum>
+  <w:abstractNum w:abstractNumId="14" w15:restartNumberingAfterBreak="0">
+    <w:nsid w:val="30EC19CD"/>
+    <w:multiLevelType w:val="hybridMultilevel"/>
+    <w:tmpl w:val="C3ECA854"/>
+    <w:lvl w:ilvl="0" w:tplc="13306356">
+      <w:start w:val="1"/>
+      <w:numFmt w:val="bullet"/>
+      <w:lvlText w:val="o"/>
+      <w:lvlJc w:val="left"/>
+      <w:pPr>
+        <w:ind w:left="2520" w:hanging="360"/>
+      </w:pPr>
+      <w:rPr>
+        <w:rFonts w:ascii="Courier New" w:hAnsi="Courier New" w:cs="Courier New" w:hint="default"/>
+        <w:sz w:val="20"/>
+      </w:rPr>
+    </w:lvl>
+    <w:lvl w:ilvl="1" w:tplc="40090003" w:tentative="1">
+      <w:start w:val="1"/>
+      <w:numFmt w:val="bullet"/>
+      <w:lvlText w:val="o"/>
+      <w:lvlJc w:val="left"/>
+      <w:pPr>
+        <w:ind w:left="3240" w:hanging="360"/>
+      </w:pPr>
+      <w:rPr>
+        <w:rFonts w:ascii="Courier New" w:hAnsi="Courier New" w:cs="Courier New" w:hint="default"/>
+      </w:rPr>
+    </w:lvl>
+    <w:lvl w:ilvl="2" w:tplc="40090005" w:tentative="1">
+      <w:start w:val="1"/>
+      <w:numFmt w:val="bullet"/>
+      <w:lvlText w:val=""/>
+      <w:lvlJc w:val="left"/>
+      <w:pPr>
+        <w:ind w:left="3960" w:hanging="360"/>
+      </w:pPr>
+      <w:rPr>
+        <w:rFonts w:ascii="Wingdings" w:hAnsi="Wingdings" w:hint="default"/>
+      </w:rPr>
+    </w:lvl>
+    <w:lvl w:ilvl="3" w:tplc="40090001" w:tentative="1">
+      <w:start w:val="1"/>
+      <w:numFmt w:val="bullet"/>
+      <w:lvlText w:val=""/>
+      <w:lvlJc w:val="left"/>
+      <w:pPr>
+        <w:ind w:left="4680" w:hanging="360"/>
+      </w:pPr>
+      <w:rPr>
+        <w:rFonts w:ascii="Symbol" w:hAnsi="Symbol" w:hint="default"/>
+      </w:rPr>
+    </w:lvl>
+    <w:lvl w:ilvl="4" w:tplc="40090003" w:tentative="1">
+      <w:start w:val="1"/>
+      <w:numFmt w:val="bullet"/>
+      <w:lvlText w:val="o"/>
+      <w:lvlJc w:val="left"/>
+      <w:pPr>
+        <w:ind w:left="5400" w:hanging="360"/>
+      </w:pPr>
+      <w:rPr>
+        <w:rFonts w:ascii="Courier New" w:hAnsi="Courier New" w:cs="Courier New" w:hint="default"/>
+      </w:rPr>
+    </w:lvl>
+    <w:lvl w:ilvl="5" w:tplc="40090005" w:tentative="1">
+      <w:start w:val="1"/>
+      <w:numFmt w:val="bullet"/>
+      <w:lvlText w:val=""/>
+      <w:lvlJc w:val="left"/>
+      <w:pPr>
+        <w:ind w:left="6120" w:hanging="360"/>
+      </w:pPr>
+      <w:rPr>
+        <w:rFonts w:ascii="Wingdings" w:hAnsi="Wingdings" w:hint="default"/>
+      </w:rPr>
+    </w:lvl>
+    <w:lvl w:ilvl="6" w:tplc="40090001" w:tentative="1">
+      <w:start w:val="1"/>
+      <w:numFmt w:val="bullet"/>
+      <w:lvlText w:val=""/>
+      <w:lvlJc w:val="left"/>
+      <w:pPr>
+        <w:ind w:left="6840" w:hanging="360"/>
+      </w:pPr>
+      <w:rPr>
+        <w:rFonts w:ascii="Symbol" w:hAnsi="Symbol" w:hint="default"/>
+      </w:rPr>
+    </w:lvl>
+    <w:lvl w:ilvl="7" w:tplc="40090003" w:tentative="1">
+      <w:start w:val="1"/>
+      <w:numFmt w:val="bullet"/>
+      <w:lvlText w:val="o"/>
+      <w:lvlJc w:val="left"/>
+      <w:pPr>
+        <w:ind w:left="7560" w:hanging="360"/>
+      </w:pPr>
+      <w:rPr>
+        <w:rFonts w:ascii="Courier New" w:hAnsi="Courier New" w:cs="Courier New" w:hint="default"/>
+      </w:rPr>
+    </w:lvl>
+    <w:lvl w:ilvl="8" w:tplc="40090005" w:tentative="1">
+      <w:start w:val="1"/>
+      <w:numFmt w:val="bullet"/>
+      <w:lvlText w:val=""/>
+      <w:lvlJc w:val="left"/>
+      <w:pPr>
+        <w:ind w:left="8280" w:hanging="360"/>
+      </w:pPr>
+      <w:rPr>
+        <w:rFonts w:ascii="Wingdings" w:hAnsi="Wingdings" w:hint="default"/>
+      </w:rPr>
+    </w:lvl>
+  </w:abstractNum>
+  <w:abstractNum w:abstractNumId="15" w15:restartNumberingAfterBreak="0">
     <w:nsid w:val="41E77534"/>
     <w:multiLevelType w:val="hybridMultilevel"/>
     <w:tmpl w:val="49827B3C"/>
@@ -2203,7 +4491,185 @@
       </w:rPr>
     </w:lvl>
   </w:abstractNum>
-  <w:abstractNum w:abstractNumId="12" w15:restartNumberingAfterBreak="0">
+  <w:abstractNum w:abstractNumId="16" w15:restartNumberingAfterBreak="0">
+    <w:nsid w:val="4B7C2529"/>
+    <w:multiLevelType w:val="hybridMultilevel"/>
+    <w:tmpl w:val="B7B4252A"/>
+    <w:lvl w:ilvl="0" w:tplc="4009000F">
+      <w:start w:val="1"/>
+      <w:numFmt w:val="decimal"/>
+      <w:lvlText w:val="%1."/>
+      <w:lvlJc w:val="left"/>
+      <w:pPr>
+        <w:ind w:left="720" w:hanging="360"/>
+      </w:pPr>
+    </w:lvl>
+    <w:lvl w:ilvl="1" w:tplc="113C848E">
+      <w:start w:val="1"/>
+      <w:numFmt w:val="lowerLetter"/>
+      <w:lvlText w:val="%2)"/>
+      <w:lvlJc w:val="left"/>
+      <w:pPr>
+        <w:ind w:left="1440" w:hanging="360"/>
+      </w:pPr>
+      <w:rPr>
+        <w:rFonts w:hint="default"/>
+      </w:rPr>
+    </w:lvl>
+    <w:lvl w:ilvl="2" w:tplc="4009001B" w:tentative="1">
+      <w:start w:val="1"/>
+      <w:numFmt w:val="lowerRoman"/>
+      <w:lvlText w:val="%3."/>
+      <w:lvlJc w:val="right"/>
+      <w:pPr>
+        <w:ind w:left="2160" w:hanging="180"/>
+      </w:pPr>
+    </w:lvl>
+    <w:lvl w:ilvl="3" w:tplc="4009000F" w:tentative="1">
+      <w:start w:val="1"/>
+      <w:numFmt w:val="decimal"/>
+      <w:lvlText w:val="%4."/>
+      <w:lvlJc w:val="left"/>
+      <w:pPr>
+        <w:ind w:left="2880" w:hanging="360"/>
+      </w:pPr>
+    </w:lvl>
+    <w:lvl w:ilvl="4" w:tplc="40090019" w:tentative="1">
+      <w:start w:val="1"/>
+      <w:numFmt w:val="lowerLetter"/>
+      <w:lvlText w:val="%5."/>
+      <w:lvlJc w:val="left"/>
+      <w:pPr>
+        <w:ind w:left="3600" w:hanging="360"/>
+      </w:pPr>
+    </w:lvl>
+    <w:lvl w:ilvl="5" w:tplc="4009001B" w:tentative="1">
+      <w:start w:val="1"/>
+      <w:numFmt w:val="lowerRoman"/>
+      <w:lvlText w:val="%6."/>
+      <w:lvlJc w:val="right"/>
+      <w:pPr>
+        <w:ind w:left="4320" w:hanging="180"/>
+      </w:pPr>
+    </w:lvl>
+    <w:lvl w:ilvl="6" w:tplc="4009000F" w:tentative="1">
+      <w:start w:val="1"/>
+      <w:numFmt w:val="decimal"/>
+      <w:lvlText w:val="%7."/>
+      <w:lvlJc w:val="left"/>
+      <w:pPr>
+        <w:ind w:left="5040" w:hanging="360"/>
+      </w:pPr>
+    </w:lvl>
+    <w:lvl w:ilvl="7" w:tplc="40090019" w:tentative="1">
+      <w:start w:val="1"/>
+      <w:numFmt w:val="lowerLetter"/>
+      <w:lvlText w:val="%8."/>
+      <w:lvlJc w:val="left"/>
+      <w:pPr>
+        <w:ind w:left="5760" w:hanging="360"/>
+      </w:pPr>
+    </w:lvl>
+    <w:lvl w:ilvl="8" w:tplc="4009001B" w:tentative="1">
+      <w:start w:val="1"/>
+      <w:numFmt w:val="lowerRoman"/>
+      <w:lvlText w:val="%9."/>
+      <w:lvlJc w:val="right"/>
+      <w:pPr>
+        <w:ind w:left="6480" w:hanging="180"/>
+      </w:pPr>
+    </w:lvl>
+  </w:abstractNum>
+  <w:abstractNum w:abstractNumId="17" w15:restartNumberingAfterBreak="0">
+    <w:nsid w:val="4C534BFF"/>
+    <w:multiLevelType w:val="hybridMultilevel"/>
+    <w:tmpl w:val="7D9EB6F8"/>
+    <w:lvl w:ilvl="0" w:tplc="4009000F">
+      <w:start w:val="1"/>
+      <w:numFmt w:val="decimal"/>
+      <w:lvlText w:val="%1."/>
+      <w:lvlJc w:val="left"/>
+      <w:pPr>
+        <w:ind w:left="720" w:hanging="360"/>
+      </w:pPr>
+    </w:lvl>
+    <w:lvl w:ilvl="1" w:tplc="40090001">
+      <w:start w:val="1"/>
+      <w:numFmt w:val="bullet"/>
+      <w:lvlText w:val=""/>
+      <w:lvlJc w:val="left"/>
+      <w:pPr>
+        <w:ind w:left="1440" w:hanging="360"/>
+      </w:pPr>
+      <w:rPr>
+        <w:rFonts w:ascii="Symbol" w:hAnsi="Symbol" w:hint="default"/>
+      </w:rPr>
+    </w:lvl>
+    <w:lvl w:ilvl="2" w:tplc="4009001B" w:tentative="1">
+      <w:start w:val="1"/>
+      <w:numFmt w:val="lowerRoman"/>
+      <w:lvlText w:val="%3."/>
+      <w:lvlJc w:val="right"/>
+      <w:pPr>
+        <w:ind w:left="2160" w:hanging="180"/>
+      </w:pPr>
+    </w:lvl>
+    <w:lvl w:ilvl="3" w:tplc="4009000F" w:tentative="1">
+      <w:start w:val="1"/>
+      <w:numFmt w:val="decimal"/>
+      <w:lvlText w:val="%4."/>
+      <w:lvlJc w:val="left"/>
+      <w:pPr>
+        <w:ind w:left="2880" w:hanging="360"/>
+      </w:pPr>
+    </w:lvl>
+    <w:lvl w:ilvl="4" w:tplc="40090019" w:tentative="1">
+      <w:start w:val="1"/>
+      <w:numFmt w:val="lowerLetter"/>
+      <w:lvlText w:val="%5."/>
+      <w:lvlJc w:val="left"/>
+      <w:pPr>
+        <w:ind w:left="3600" w:hanging="360"/>
+      </w:pPr>
+    </w:lvl>
+    <w:lvl w:ilvl="5" w:tplc="4009001B" w:tentative="1">
+      <w:start w:val="1"/>
+      <w:numFmt w:val="lowerRoman"/>
+      <w:lvlText w:val="%6."/>
+      <w:lvlJc w:val="right"/>
+      <w:pPr>
+        <w:ind w:left="4320" w:hanging="180"/>
+      </w:pPr>
+    </w:lvl>
+    <w:lvl w:ilvl="6" w:tplc="4009000F" w:tentative="1">
+      <w:start w:val="1"/>
+      <w:numFmt w:val="decimal"/>
+      <w:lvlText w:val="%7."/>
+      <w:lvlJc w:val="left"/>
+      <w:pPr>
+        <w:ind w:left="5040" w:hanging="360"/>
+      </w:pPr>
+    </w:lvl>
+    <w:lvl w:ilvl="7" w:tplc="40090019" w:tentative="1">
+      <w:start w:val="1"/>
+      <w:numFmt w:val="lowerLetter"/>
+      <w:lvlText w:val="%8."/>
+      <w:lvlJc w:val="left"/>
+      <w:pPr>
+        <w:ind w:left="5760" w:hanging="360"/>
+      </w:pPr>
+    </w:lvl>
+    <w:lvl w:ilvl="8" w:tplc="4009001B" w:tentative="1">
+      <w:start w:val="1"/>
+      <w:numFmt w:val="lowerRoman"/>
+      <w:lvlText w:val="%9."/>
+      <w:lvlJc w:val="right"/>
+      <w:pPr>
+        <w:ind w:left="6480" w:hanging="180"/>
+      </w:pPr>
+    </w:lvl>
+  </w:abstractNum>
+  <w:abstractNum w:abstractNumId="18" w15:restartNumberingAfterBreak="0">
     <w:nsid w:val="5AF656CA"/>
     <w:multiLevelType w:val="hybridMultilevel"/>
     <w:tmpl w:val="1C067984"/>
@@ -2316,7 +4782,7 @@
       </w:rPr>
     </w:lvl>
   </w:abstractNum>
-  <w:abstractNum w:abstractNumId="13" w15:restartNumberingAfterBreak="0">
+  <w:abstractNum w:abstractNumId="19" w15:restartNumberingAfterBreak="0">
     <w:nsid w:val="6A2A268C"/>
     <w:multiLevelType w:val="multilevel"/>
     <w:tmpl w:val="EE607F24"/>
@@ -2465,7 +4931,93 @@
       </w:rPr>
     </w:lvl>
   </w:abstractNum>
-  <w:abstractNum w:abstractNumId="14" w15:restartNumberingAfterBreak="0">
+  <w:abstractNum w:abstractNumId="20" w15:restartNumberingAfterBreak="0">
+    <w:nsid w:val="6E545A93"/>
+    <w:multiLevelType w:val="hybridMultilevel"/>
+    <w:tmpl w:val="EF82EC1A"/>
+    <w:lvl w:ilvl="0" w:tplc="4009000F">
+      <w:start w:val="1"/>
+      <w:numFmt w:val="decimal"/>
+      <w:lvlText w:val="%1."/>
+      <w:lvlJc w:val="left"/>
+      <w:pPr>
+        <w:ind w:left="720" w:hanging="360"/>
+      </w:pPr>
+    </w:lvl>
+    <w:lvl w:ilvl="1" w:tplc="40090019" w:tentative="1">
+      <w:start w:val="1"/>
+      <w:numFmt w:val="lowerLetter"/>
+      <w:lvlText w:val="%2."/>
+      <w:lvlJc w:val="left"/>
+      <w:pPr>
+        <w:ind w:left="1440" w:hanging="360"/>
+      </w:pPr>
+    </w:lvl>
+    <w:lvl w:ilvl="2" w:tplc="4009001B" w:tentative="1">
+      <w:start w:val="1"/>
+      <w:numFmt w:val="lowerRoman"/>
+      <w:lvlText w:val="%3."/>
+      <w:lvlJc w:val="right"/>
+      <w:pPr>
+        <w:ind w:left="2160" w:hanging="180"/>
+      </w:pPr>
+    </w:lvl>
+    <w:lvl w:ilvl="3" w:tplc="4009000F" w:tentative="1">
+      <w:start w:val="1"/>
+      <w:numFmt w:val="decimal"/>
+      <w:lvlText w:val="%4."/>
+      <w:lvlJc w:val="left"/>
+      <w:pPr>
+        <w:ind w:left="2880" w:hanging="360"/>
+      </w:pPr>
+    </w:lvl>
+    <w:lvl w:ilvl="4" w:tplc="40090019" w:tentative="1">
+      <w:start w:val="1"/>
+      <w:numFmt w:val="lowerLetter"/>
+      <w:lvlText w:val="%5."/>
+      <w:lvlJc w:val="left"/>
+      <w:pPr>
+        <w:ind w:left="3600" w:hanging="360"/>
+      </w:pPr>
+    </w:lvl>
+    <w:lvl w:ilvl="5" w:tplc="4009001B" w:tentative="1">
+      <w:start w:val="1"/>
+      <w:numFmt w:val="lowerRoman"/>
+      <w:lvlText w:val="%6."/>
+      <w:lvlJc w:val="right"/>
+      <w:pPr>
+        <w:ind w:left="4320" w:hanging="180"/>
+      </w:pPr>
+    </w:lvl>
+    <w:lvl w:ilvl="6" w:tplc="4009000F" w:tentative="1">
+      <w:start w:val="1"/>
+      <w:numFmt w:val="decimal"/>
+      <w:lvlText w:val="%7."/>
+      <w:lvlJc w:val="left"/>
+      <w:pPr>
+        <w:ind w:left="5040" w:hanging="360"/>
+      </w:pPr>
+    </w:lvl>
+    <w:lvl w:ilvl="7" w:tplc="40090019" w:tentative="1">
+      <w:start w:val="1"/>
+      <w:numFmt w:val="lowerLetter"/>
+      <w:lvlText w:val="%8."/>
+      <w:lvlJc w:val="left"/>
+      <w:pPr>
+        <w:ind w:left="5760" w:hanging="360"/>
+      </w:pPr>
+    </w:lvl>
+    <w:lvl w:ilvl="8" w:tplc="4009001B" w:tentative="1">
+      <w:start w:val="1"/>
+      <w:numFmt w:val="lowerRoman"/>
+      <w:lvlText w:val="%9."/>
+      <w:lvlJc w:val="right"/>
+      <w:pPr>
+        <w:ind w:left="6480" w:hanging="180"/>
+      </w:pPr>
+    </w:lvl>
+  </w:abstractNum>
+  <w:abstractNum w:abstractNumId="21" w15:restartNumberingAfterBreak="0">
     <w:nsid w:val="731243D5"/>
     <w:multiLevelType w:val="multilevel"/>
     <w:tmpl w:val="22404232"/>
@@ -2578,7 +5130,7 @@
       </w:pPr>
     </w:lvl>
   </w:abstractNum>
-  <w:abstractNum w:abstractNumId="15" w15:restartNumberingAfterBreak="0">
+  <w:abstractNum w:abstractNumId="22" w15:restartNumberingAfterBreak="0">
     <w:nsid w:val="7A4C77C6"/>
     <w:multiLevelType w:val="multilevel"/>
     <w:tmpl w:val="FA005712"/>
@@ -2696,7 +5248,7 @@
       </w:rPr>
     </w:lvl>
   </w:abstractNum>
-  <w:abstractNum w:abstractNumId="16" w15:restartNumberingAfterBreak="0">
+  <w:abstractNum w:abstractNumId="23" w15:restartNumberingAfterBreak="0">
     <w:nsid w:val="7C226EBA"/>
     <w:multiLevelType w:val="multilevel"/>
     <w:tmpl w:val="4E58EA1E"/>
@@ -2845,35 +5397,152 @@
       </w:rPr>
     </w:lvl>
   </w:abstractNum>
-  <w:num w:numId="1" w16cid:durableId="217015727">
-    <w:abstractNumId w:val="15"/>
+  <w:abstractNum w:abstractNumId="24" w15:restartNumberingAfterBreak="0">
+    <w:nsid w:val="7FBF1BC8"/>
+    <w:multiLevelType w:val="multilevel"/>
+    <w:tmpl w:val="EAD8EDB4"/>
+    <w:lvl w:ilvl="0">
+      <w:start w:val="1"/>
+      <w:numFmt w:val="decimal"/>
+      <w:lvlText w:val="%1."/>
+      <w:lvlJc w:val="left"/>
+      <w:pPr>
+        <w:tabs>
+          <w:tab w:val="num" w:pos="720"/>
+        </w:tabs>
+        <w:ind w:left="720" w:hanging="360"/>
+      </w:pPr>
+    </w:lvl>
+    <w:lvl w:ilvl="1">
+      <w:start w:val="1"/>
+      <w:numFmt w:val="bullet"/>
+      <w:lvlText w:val="o"/>
+      <w:lvlJc w:val="left"/>
+      <w:pPr>
+        <w:tabs>
+          <w:tab w:val="num" w:pos="1440"/>
+        </w:tabs>
+        <w:ind w:left="1440" w:hanging="360"/>
+      </w:pPr>
+      <w:rPr>
+        <w:rFonts w:ascii="Courier New" w:hAnsi="Courier New" w:hint="default"/>
+        <w:sz w:val="20"/>
+      </w:rPr>
+    </w:lvl>
+    <w:lvl w:ilvl="2">
+      <w:start w:val="1"/>
+      <w:numFmt w:val="decimal"/>
+      <w:lvlText w:val="%3."/>
+      <w:lvlJc w:val="left"/>
+      <w:pPr>
+        <w:tabs>
+          <w:tab w:val="num" w:pos="2160"/>
+        </w:tabs>
+        <w:ind w:left="2160" w:hanging="360"/>
+      </w:pPr>
+    </w:lvl>
+    <w:lvl w:ilvl="3">
+      <w:start w:val="1"/>
+      <w:numFmt w:val="decimal"/>
+      <w:lvlText w:val="%4."/>
+      <w:lvlJc w:val="left"/>
+      <w:pPr>
+        <w:tabs>
+          <w:tab w:val="num" w:pos="2880"/>
+        </w:tabs>
+        <w:ind w:left="2880" w:hanging="360"/>
+      </w:pPr>
+    </w:lvl>
+    <w:lvl w:ilvl="4" w:tentative="1">
+      <w:start w:val="1"/>
+      <w:numFmt w:val="decimal"/>
+      <w:lvlText w:val="%5."/>
+      <w:lvlJc w:val="left"/>
+      <w:pPr>
+        <w:tabs>
+          <w:tab w:val="num" w:pos="3600"/>
+        </w:tabs>
+        <w:ind w:left="3600" w:hanging="360"/>
+      </w:pPr>
+    </w:lvl>
+    <w:lvl w:ilvl="5" w:tentative="1">
+      <w:start w:val="1"/>
+      <w:numFmt w:val="decimal"/>
+      <w:lvlText w:val="%6."/>
+      <w:lvlJc w:val="left"/>
+      <w:pPr>
+        <w:tabs>
+          <w:tab w:val="num" w:pos="4320"/>
+        </w:tabs>
+        <w:ind w:left="4320" w:hanging="360"/>
+      </w:pPr>
+    </w:lvl>
+    <w:lvl w:ilvl="6" w:tentative="1">
+      <w:start w:val="1"/>
+      <w:numFmt w:val="decimal"/>
+      <w:lvlText w:val="%7."/>
+      <w:lvlJc w:val="left"/>
+      <w:pPr>
+        <w:tabs>
+          <w:tab w:val="num" w:pos="5040"/>
+        </w:tabs>
+        <w:ind w:left="5040" w:hanging="360"/>
+      </w:pPr>
+    </w:lvl>
+    <w:lvl w:ilvl="7" w:tentative="1">
+      <w:start w:val="1"/>
+      <w:numFmt w:val="decimal"/>
+      <w:lvlText w:val="%8."/>
+      <w:lvlJc w:val="left"/>
+      <w:pPr>
+        <w:tabs>
+          <w:tab w:val="num" w:pos="5760"/>
+        </w:tabs>
+        <w:ind w:left="5760" w:hanging="360"/>
+      </w:pPr>
+    </w:lvl>
+    <w:lvl w:ilvl="8" w:tentative="1">
+      <w:start w:val="1"/>
+      <w:numFmt w:val="decimal"/>
+      <w:lvlText w:val="%9."/>
+      <w:lvlJc w:val="left"/>
+      <w:pPr>
+        <w:tabs>
+          <w:tab w:val="num" w:pos="6480"/>
+        </w:tabs>
+        <w:ind w:left="6480" w:hanging="360"/>
+      </w:pPr>
+    </w:lvl>
+  </w:abstractNum>
+  <w:num w:numId="1" w16cid:durableId="763915183">
+    <w:abstractNumId w:val="22"/>
   </w:num>
-  <w:num w:numId="2" w16cid:durableId="1747796633">
-    <w:abstractNumId w:val="15"/>
+  <w:num w:numId="2" w16cid:durableId="1605766779">
+    <w:abstractNumId w:val="22"/>
     <w:lvlOverride w:ilvl="0">
       <w:startOverride w:val="1"/>
     </w:lvlOverride>
   </w:num>
-  <w:num w:numId="3" w16cid:durableId="613365064">
-    <w:abstractNumId w:val="15"/>
+  <w:num w:numId="3" w16cid:durableId="1980765680">
+    <w:abstractNumId w:val="22"/>
   </w:num>
-  <w:num w:numId="4" w16cid:durableId="525100552">
-    <w:abstractNumId w:val="15"/>
+  <w:num w:numId="4" w16cid:durableId="1013384577">
+    <w:abstractNumId w:val="22"/>
     <w:lvlOverride w:ilvl="0">
       <w:startOverride w:val="1"/>
     </w:lvlOverride>
   </w:num>
-  <w:num w:numId="5" w16cid:durableId="280303253">
+  <w:num w:numId="5" w16cid:durableId="1026101593">
     <w:abstractNumId w:val="8"/>
   </w:num>
-  <w:num w:numId="6" w16cid:durableId="1963000890">
-    <w:abstractNumId w:val="15"/>
+  <w:num w:numId="6" w16cid:durableId="1283196885">
+    <w:abstractNumId w:val="22"/>
     <w:lvlOverride w:ilvl="0">
       <w:startOverride w:val="1"/>
     </w:lvlOverride>
   </w:num>
-  <w:num w:numId="7" w16cid:durableId="666398811">
-    <w:abstractNumId w:val="15"/>
+  <w:num w:numId="7" w16cid:durableId="1154957559">
+    <w:abstractNumId w:val="22"/>
     <w:lvlOverride w:ilvl="0">
       <w:startOverride w:val="1"/>
     </w:lvlOverride>
@@ -2902,11 +5571,11 @@
       <w:startOverride w:val="1"/>
     </w:lvlOverride>
   </w:num>
-  <w:num w:numId="8" w16cid:durableId="615212145">
+  <w:num w:numId="8" w16cid:durableId="644823356">
     <w:abstractNumId w:val="10"/>
   </w:num>
-  <w:num w:numId="9" w16cid:durableId="452867185">
-    <w:abstractNumId w:val="15"/>
+  <w:num w:numId="9" w16cid:durableId="217861012">
+    <w:abstractNumId w:val="22"/>
     <w:lvlOverride w:ilvl="0">
       <w:startOverride w:val="1"/>
     </w:lvlOverride>
@@ -2935,8 +5604,8 @@
       <w:startOverride w:val="1"/>
     </w:lvlOverride>
   </w:num>
-  <w:num w:numId="10" w16cid:durableId="1949582356">
-    <w:abstractNumId w:val="15"/>
+  <w:num w:numId="10" w16cid:durableId="951395899">
+    <w:abstractNumId w:val="22"/>
     <w:lvlOverride w:ilvl="0">
       <w:startOverride w:val="1"/>
     </w:lvlOverride>
@@ -2965,50 +5634,50 @@
       <w:startOverride w:val="1"/>
     </w:lvlOverride>
   </w:num>
-  <w:num w:numId="11" w16cid:durableId="2088532794">
+  <w:num w:numId="11" w16cid:durableId="1056782444">
     <w:abstractNumId w:val="7"/>
   </w:num>
-  <w:num w:numId="12" w16cid:durableId="2065833380">
+  <w:num w:numId="12" w16cid:durableId="1167553051">
     <w:abstractNumId w:val="6"/>
   </w:num>
-  <w:num w:numId="13" w16cid:durableId="415591773">
+  <w:num w:numId="13" w16cid:durableId="1630820574">
     <w:abstractNumId w:val="5"/>
   </w:num>
-  <w:num w:numId="14" w16cid:durableId="1571500991">
+  <w:num w:numId="14" w16cid:durableId="1124613801">
     <w:abstractNumId w:val="4"/>
   </w:num>
-  <w:num w:numId="15" w16cid:durableId="2079982992">
+  <w:num w:numId="15" w16cid:durableId="1159615848">
     <w:abstractNumId w:val="3"/>
   </w:num>
-  <w:num w:numId="16" w16cid:durableId="1768766753">
+  <w:num w:numId="16" w16cid:durableId="1822576001">
     <w:abstractNumId w:val="2"/>
   </w:num>
-  <w:num w:numId="17" w16cid:durableId="1646621847">
+  <w:num w:numId="17" w16cid:durableId="831146195">
     <w:abstractNumId w:val="1"/>
   </w:num>
-  <w:num w:numId="18" w16cid:durableId="2122995225">
+  <w:num w:numId="18" w16cid:durableId="2046520554">
     <w:abstractNumId w:val="0"/>
   </w:num>
-  <w:num w:numId="19" w16cid:durableId="1818379322">
-    <w:abstractNumId w:val="16"/>
+  <w:num w:numId="19" w16cid:durableId="2076665705">
+    <w:abstractNumId w:val="23"/>
   </w:num>
-  <w:num w:numId="20" w16cid:durableId="458182210">
+  <w:num w:numId="20" w16cid:durableId="603149874">
     <w:abstractNumId w:val="9"/>
   </w:num>
-  <w:num w:numId="21" w16cid:durableId="869757303">
-    <w:abstractNumId w:val="14"/>
+  <w:num w:numId="21" w16cid:durableId="677268074">
+    <w:abstractNumId w:val="21"/>
   </w:num>
-  <w:num w:numId="22" w16cid:durableId="1326207139">
-    <w:abstractNumId w:val="13"/>
+  <w:num w:numId="22" w16cid:durableId="1322387191">
+    <w:abstractNumId w:val="19"/>
   </w:num>
-  <w:num w:numId="23" w16cid:durableId="1989481449">
-    <w:abstractNumId w:val="12"/>
+  <w:num w:numId="23" w16cid:durableId="2014455983">
+    <w:abstractNumId w:val="18"/>
   </w:num>
-  <w:num w:numId="24" w16cid:durableId="627662706">
-    <w:abstractNumId w:val="11"/>
+  <w:num w:numId="24" w16cid:durableId="482820716">
+    <w:abstractNumId w:val="15"/>
   </w:num>
-  <w:num w:numId="25" w16cid:durableId="1467819369">
-    <w:abstractNumId w:val="15"/>
+  <w:num w:numId="25" w16cid:durableId="1740326176">
+    <w:abstractNumId w:val="22"/>
     <w:lvlOverride w:ilvl="0">
       <w:startOverride w:val="1"/>
     </w:lvlOverride>
@@ -3037,8 +5706,8 @@
       <w:startOverride w:val="1"/>
     </w:lvlOverride>
   </w:num>
-  <w:num w:numId="26" w16cid:durableId="241109498">
-    <w:abstractNumId w:val="15"/>
+  <w:num w:numId="26" w16cid:durableId="888613092">
+    <w:abstractNumId w:val="22"/>
     <w:lvlOverride w:ilvl="0">
       <w:startOverride w:val="1"/>
     </w:lvlOverride>
@@ -3067,8 +5736,8 @@
       <w:startOverride w:val="1"/>
     </w:lvlOverride>
   </w:num>
-  <w:num w:numId="27" w16cid:durableId="893849933">
-    <w:abstractNumId w:val="15"/>
+  <w:num w:numId="27" w16cid:durableId="922184990">
+    <w:abstractNumId w:val="22"/>
     <w:lvlOverride w:ilvl="0">
       <w:startOverride w:val="1"/>
     </w:lvlOverride>
@@ -3097,8 +5766,8 @@
       <w:startOverride w:val="1"/>
     </w:lvlOverride>
   </w:num>
-  <w:num w:numId="28" w16cid:durableId="1385522493">
-    <w:abstractNumId w:val="15"/>
+  <w:num w:numId="28" w16cid:durableId="157307348">
+    <w:abstractNumId w:val="22"/>
     <w:lvlOverride w:ilvl="0">
       <w:startOverride w:val="1"/>
     </w:lvlOverride>
@@ -3127,8 +5796,8 @@
       <w:startOverride w:val="1"/>
     </w:lvlOverride>
   </w:num>
-  <w:num w:numId="29" w16cid:durableId="1458720186">
-    <w:abstractNumId w:val="15"/>
+  <w:num w:numId="29" w16cid:durableId="1606576813">
+    <w:abstractNumId w:val="22"/>
     <w:lvlOverride w:ilvl="0">
       <w:startOverride w:val="1"/>
     </w:lvlOverride>
@@ -3157,8 +5826,8 @@
       <w:startOverride w:val="1"/>
     </w:lvlOverride>
   </w:num>
-  <w:num w:numId="30" w16cid:durableId="930116599">
-    <w:abstractNumId w:val="15"/>
+  <w:num w:numId="30" w16cid:durableId="1388214946">
+    <w:abstractNumId w:val="22"/>
     <w:lvlOverride w:ilvl="0">
       <w:startOverride w:val="1"/>
     </w:lvlOverride>
@@ -3187,8 +5856,8 @@
       <w:startOverride w:val="1"/>
     </w:lvlOverride>
   </w:num>
-  <w:num w:numId="31" w16cid:durableId="788664096">
-    <w:abstractNumId w:val="15"/>
+  <w:num w:numId="31" w16cid:durableId="1557472123">
+    <w:abstractNumId w:val="22"/>
     <w:lvlOverride w:ilvl="0">
       <w:startOverride w:val="1"/>
     </w:lvlOverride>
@@ -3217,8 +5886,8 @@
       <w:startOverride w:val="1"/>
     </w:lvlOverride>
   </w:num>
-  <w:num w:numId="32" w16cid:durableId="272977287">
-    <w:abstractNumId w:val="15"/>
+  <w:num w:numId="32" w16cid:durableId="1126042878">
+    <w:abstractNumId w:val="22"/>
     <w:lvlOverride w:ilvl="0">
       <w:startOverride w:val="1"/>
     </w:lvlOverride>
@@ -3247,8 +5916,8 @@
       <w:startOverride w:val="1"/>
     </w:lvlOverride>
   </w:num>
-  <w:num w:numId="33" w16cid:durableId="49034970">
-    <w:abstractNumId w:val="15"/>
+  <w:num w:numId="33" w16cid:durableId="608241153">
+    <w:abstractNumId w:val="22"/>
     <w:lvlOverride w:ilvl="0">
       <w:startOverride w:val="1"/>
     </w:lvlOverride>
@@ -3276,6 +5945,30 @@
     <w:lvlOverride w:ilvl="8">
       <w:startOverride w:val="1"/>
     </w:lvlOverride>
+  </w:num>
+  <w:num w:numId="34" w16cid:durableId="1296106662">
+    <w:abstractNumId w:val="12"/>
+  </w:num>
+  <w:num w:numId="35" w16cid:durableId="669523888">
+    <w:abstractNumId w:val="20"/>
+  </w:num>
+  <w:num w:numId="36" w16cid:durableId="1672441891">
+    <w:abstractNumId w:val="16"/>
+  </w:num>
+  <w:num w:numId="37" w16cid:durableId="1879463705">
+    <w:abstractNumId w:val="24"/>
+  </w:num>
+  <w:num w:numId="38" w16cid:durableId="983510781">
+    <w:abstractNumId w:val="14"/>
+  </w:num>
+  <w:num w:numId="39" w16cid:durableId="1307665253">
+    <w:abstractNumId w:val="11"/>
+  </w:num>
+  <w:num w:numId="40" w16cid:durableId="1820269783">
+    <w:abstractNumId w:val="17"/>
+  </w:num>
+  <w:num w:numId="41" w16cid:durableId="1087582297">
+    <w:abstractNumId w:val="13"/>
   </w:num>
 </w:numbering>
 </file>
@@ -3678,6 +6371,7 @@
   <w:style w:type="paragraph" w:default="1" w:styleId="Normal">
     <w:name w:val="Normal"/>
     <w:qFormat/>
+    <w:rsid w:val="009B7746"/>
   </w:style>
   <w:style w:type="paragraph" w:styleId="Heading1">
     <w:name w:val="heading 1"/>
@@ -28305,8 +30999,8 @@
     <w:uiPriority w:val="1"/>
     <w:rsid w:val="00076E97"/>
   </w:style>
-  <w:style w:type="character" w:styleId="UnresolvedMention">
-    <w:name w:val="Unresolved Mention"/>
+  <w:style w:type="character" w:customStyle="1" w:styleId="UnresolvedMention2">
+    <w:name w:val="Unresolved Mention2"/>
     <w:basedOn w:val="DefaultParagraphFont"/>
     <w:uiPriority w:val="99"/>
     <w:semiHidden/>
@@ -28546,7 +31240,7 @@
 </file>
 
 <file path=customXml/itemProps2.xml><?xml version="1.0" encoding="utf-8"?>
-<ds:datastoreItem xmlns:ds="http://schemas.openxmlformats.org/officeDocument/2006/customXml" ds:itemID="{657BFF8C-E130-4894-9452-D4F1B56840DB}">
+<ds:datastoreItem xmlns:ds="http://schemas.openxmlformats.org/officeDocument/2006/customXml" ds:itemID="{F351304B-2851-4DC8-B5D8-C2E2707701ED}">
   <ds:schemaRefs>
     <ds:schemaRef ds:uri="http://schemas.openxmlformats.org/officeDocument/2006/bibliography"/>
   </ds:schemaRefs>

</xml_diff>